<commit_message>
Avances en las historias de usuairo
</commit_message>
<xml_diff>
--- a/TP2. E3 Backlog del producto detallado.docx
+++ b/TP2. E3 Backlog del producto detallado.docx
@@ -4154,7 +4154,7 @@
           <w:ilvl w:val="0"/>
           <w:numId w:val="13"/>
         </w:numPr>
-        <w:spacing w:after="240" w:before="240" w:line="240" w:lineRule="auto"/>
+        <w:spacing w:after="0" w:afterAutospacing="0" w:before="240" w:line="240" w:lineRule="auto"/>
         <w:ind w:left="720" w:hanging="360"/>
         <w:rPr>
           <w:rFonts w:ascii="Times New Roman" w:cs="Times New Roman" w:eastAsia="Times New Roman" w:hAnsi="Times New Roman"/>
@@ -4169,7 +4169,57 @@
           <w:szCs w:val="24"/>
           <w:rtl w:val="0"/>
         </w:rPr>
-        <w:t xml:space="preserve">Los resultados deberán  mostrarse con exactitud y con </w:t>
+        <w:t xml:space="preserve">Los resultados deberán mostrarse con exactitud y sin errores</w:t>
+      </w:r>
+    </w:p>
+    <w:p>
+      <w:pPr>
+        <w:numPr>
+          <w:ilvl w:val="0"/>
+          <w:numId w:val="13"/>
+        </w:numPr>
+        <w:spacing w:after="0" w:afterAutospacing="0" w:before="0" w:beforeAutospacing="0" w:line="240" w:lineRule="auto"/>
+        <w:ind w:left="720" w:hanging="360"/>
+        <w:rPr>
+          <w:rFonts w:ascii="Times New Roman" w:cs="Times New Roman" w:eastAsia="Times New Roman" w:hAnsi="Times New Roman"/>
+          <w:sz w:val="24"/>
+          <w:szCs w:val="24"/>
+          <w:u w:val="none"/>
+        </w:rPr>
+      </w:pPr>
+      <w:r>
+        <w:rPr>
+          <w:rFonts w:ascii="Times New Roman" w:cs="Times New Roman" w:eastAsia="Times New Roman" w:hAnsi="Times New Roman"/>
+          <w:sz w:val="24"/>
+          <w:szCs w:val="24"/>
+          <w:rtl w:val="0"/>
+        </w:rPr>
+        <w:t xml:space="preserve">El docente podrá elegir entre una lista de alumnos para ver el desglose.</w:t>
+      </w:r>
+    </w:p>
+    <w:p>
+      <w:pPr>
+        <w:numPr>
+          <w:ilvl w:val="0"/>
+          <w:numId w:val="13"/>
+        </w:numPr>
+        <w:spacing w:after="240" w:before="0" w:beforeAutospacing="0" w:line="240" w:lineRule="auto"/>
+        <w:ind w:left="720" w:hanging="360"/>
+        <w:rPr>
+          <w:rFonts w:ascii="Times New Roman" w:cs="Times New Roman" w:eastAsia="Times New Roman" w:hAnsi="Times New Roman"/>
+          <w:sz w:val="24"/>
+          <w:szCs w:val="24"/>
+          <w:u w:val="none"/>
+        </w:rPr>
+      </w:pPr>
+      <w:r>
+        <w:rPr>
+          <w:rFonts w:ascii="Times New Roman" w:cs="Times New Roman" w:eastAsia="Times New Roman" w:hAnsi="Times New Roman"/>
+          <w:sz w:val="24"/>
+          <w:szCs w:val="24"/>
+          <w:rtl w:val="0"/>
+        </w:rPr>
+        <w:t xml:space="preserve">El sistema podrá mostrar un desglose del puntaje obtenido por el alumno en la prueba.</w:t>
       </w:r>
     </w:p>
     <w:p>
@@ -4199,13 +4249,243 @@
           <w:szCs w:val="24"/>
           <w:rtl w:val="0"/>
         </w:rPr>
-        <w:t xml:space="preserve">0 puntos</w:t>
+        <w:t xml:space="preserve">5 puntos</w:t>
       </w:r>
     </w:p>
     <w:p>
       <w:pPr>
         <w:spacing w:after="240" w:before="240" w:line="240" w:lineRule="auto"/>
         <w:ind w:left="0" w:firstLine="0"/>
+        <w:rPr>
+          <w:rFonts w:ascii="Times New Roman" w:cs="Times New Roman" w:eastAsia="Times New Roman" w:hAnsi="Times New Roman"/>
+          <w:b w:val="1"/>
+          <w:sz w:val="24"/>
+          <w:szCs w:val="24"/>
+        </w:rPr>
+      </w:pPr>
+      <w:r>
+        <w:rPr>
+          <w:rFonts w:ascii="Times New Roman" w:cs="Times New Roman" w:eastAsia="Times New Roman" w:hAnsi="Times New Roman"/>
+          <w:b w:val="1"/>
+          <w:sz w:val="24"/>
+          <w:szCs w:val="24"/>
+          <w:rtl w:val="0"/>
+        </w:rPr>
+        <w:t xml:space="preserve">Definición de Hecho:</w:t>
+      </w:r>
+    </w:p>
+    <w:p>
+      <w:pPr>
+        <w:numPr>
+          <w:ilvl w:val="0"/>
+          <w:numId w:val="23"/>
+        </w:numPr>
+        <w:spacing w:after="0" w:afterAutospacing="0" w:before="240" w:line="240" w:lineRule="auto"/>
+        <w:ind w:left="720" w:hanging="360"/>
+        <w:rPr>
+          <w:rFonts w:ascii="Times New Roman" w:cs="Times New Roman" w:eastAsia="Times New Roman" w:hAnsi="Times New Roman"/>
+          <w:sz w:val="24"/>
+          <w:szCs w:val="24"/>
+        </w:rPr>
+      </w:pPr>
+      <w:r>
+        <w:rPr>
+          <w:rFonts w:ascii="Times New Roman" w:cs="Times New Roman" w:eastAsia="Times New Roman" w:hAnsi="Times New Roman"/>
+          <w:sz w:val="24"/>
+          <w:szCs w:val="24"/>
+          <w:rtl w:val="0"/>
+        </w:rPr>
+        <w:t xml:space="preserve">Los datos se presentan sin errores de carga, con consistencia gráfica y textual</w:t>
+      </w:r>
+    </w:p>
+    <w:p>
+      <w:pPr>
+        <w:numPr>
+          <w:ilvl w:val="0"/>
+          <w:numId w:val="23"/>
+        </w:numPr>
+        <w:spacing w:after="0" w:afterAutospacing="0" w:before="0" w:beforeAutospacing="0" w:line="240" w:lineRule="auto"/>
+        <w:ind w:left="720" w:hanging="360"/>
+        <w:rPr>
+          <w:rFonts w:ascii="Times New Roman" w:cs="Times New Roman" w:eastAsia="Times New Roman" w:hAnsi="Times New Roman"/>
+          <w:sz w:val="24"/>
+          <w:szCs w:val="24"/>
+          <w:u w:val="none"/>
+        </w:rPr>
+      </w:pPr>
+      <w:r>
+        <w:rPr>
+          <w:rFonts w:ascii="Times New Roman" w:cs="Times New Roman" w:eastAsia="Times New Roman" w:hAnsi="Times New Roman"/>
+          <w:sz w:val="24"/>
+          <w:szCs w:val="24"/>
+          <w:rtl w:val="0"/>
+        </w:rPr>
+        <w:t xml:space="preserve">El docente puede visualizar correctamente el desglose de los puntajes por el tipo de inteligencia de al menos un alumno.</w:t>
+      </w:r>
+    </w:p>
+    <w:p>
+      <w:pPr>
+        <w:numPr>
+          <w:ilvl w:val="0"/>
+          <w:numId w:val="23"/>
+        </w:numPr>
+        <w:spacing w:after="240" w:before="0" w:beforeAutospacing="0" w:line="240" w:lineRule="auto"/>
+        <w:ind w:left="720" w:hanging="360"/>
+        <w:rPr>
+          <w:rFonts w:ascii="Times New Roman" w:cs="Times New Roman" w:eastAsia="Times New Roman" w:hAnsi="Times New Roman"/>
+          <w:sz w:val="24"/>
+          <w:szCs w:val="24"/>
+          <w:u w:val="none"/>
+        </w:rPr>
+      </w:pPr>
+      <w:r>
+        <w:rPr>
+          <w:rFonts w:ascii="Times New Roman" w:cs="Times New Roman" w:eastAsia="Times New Roman" w:hAnsi="Times New Roman"/>
+          <w:sz w:val="24"/>
+          <w:szCs w:val="24"/>
+          <w:rtl w:val="0"/>
+        </w:rPr>
+        <w:t xml:space="preserve">La funcionalidad ha sido probada con datos reales y simulados.</w:t>
+      </w:r>
+    </w:p>
+    <w:p>
+      <w:pPr>
+        <w:pStyle w:val="Heading3"/>
+        <w:keepNext w:val="0"/>
+        <w:keepLines w:val="0"/>
+        <w:spacing w:after="80" w:before="280" w:line="240" w:lineRule="auto"/>
+        <w:rPr/>
+      </w:pPr>
+      <w:bookmarkStart w:colFirst="0" w:colLast="0" w:name="_heading=h.iy9q065tximu" w:id="18"/>
+      <w:bookmarkEnd w:id="18"/>
+      <w:r>
+        <w:rPr>
+          <w:rtl w:val="0"/>
+        </w:rPr>
+        <w:t xml:space="preserve">Historia de Usuario 2.7: Resultado del tipo de inteligencia predominante</w:t>
+      </w:r>
+    </w:p>
+    <w:p>
+      <w:pPr>
+        <w:spacing w:after="240" w:before="240" w:line="240" w:lineRule="auto"/>
+        <w:rPr>
+          <w:rFonts w:ascii="Times New Roman" w:cs="Times New Roman" w:eastAsia="Times New Roman" w:hAnsi="Times New Roman"/>
+          <w:sz w:val="24"/>
+          <w:szCs w:val="24"/>
+        </w:rPr>
+      </w:pPr>
+      <w:r>
+        <w:rPr>
+          <w:rFonts w:ascii="Times New Roman" w:cs="Times New Roman" w:eastAsia="Times New Roman" w:hAnsi="Times New Roman"/>
+          <w:sz w:val="24"/>
+          <w:szCs w:val="24"/>
+          <w:rtl w:val="0"/>
+        </w:rPr>
+        <w:t xml:space="preserve">Como alumno, quiero recibir un resultado claro con mi tipo de inteligencia predominante para comprender mejor mi forma de aprender.</w:t>
+      </w:r>
+    </w:p>
+    <w:p>
+      <w:pPr>
+        <w:spacing w:after="240" w:before="240" w:line="240" w:lineRule="auto"/>
+        <w:rPr>
+          <w:rFonts w:ascii="Times New Roman" w:cs="Times New Roman" w:eastAsia="Times New Roman" w:hAnsi="Times New Roman"/>
+          <w:b w:val="1"/>
+          <w:sz w:val="24"/>
+          <w:szCs w:val="24"/>
+        </w:rPr>
+      </w:pPr>
+      <w:r>
+        <w:rPr>
+          <w:rFonts w:ascii="Times New Roman" w:cs="Times New Roman" w:eastAsia="Times New Roman" w:hAnsi="Times New Roman"/>
+          <w:b w:val="1"/>
+          <w:sz w:val="24"/>
+          <w:szCs w:val="24"/>
+          <w:rtl w:val="0"/>
+        </w:rPr>
+        <w:t xml:space="preserve">Criterios de Aceptación:</w:t>
+      </w:r>
+    </w:p>
+    <w:p>
+      <w:pPr>
+        <w:numPr>
+          <w:ilvl w:val="0"/>
+          <w:numId w:val="13"/>
+        </w:numPr>
+        <w:spacing w:after="0" w:afterAutospacing="0" w:before="240" w:line="240" w:lineRule="auto"/>
+        <w:ind w:left="720" w:hanging="360"/>
+        <w:rPr>
+          <w:rFonts w:ascii="Times New Roman" w:cs="Times New Roman" w:eastAsia="Times New Roman" w:hAnsi="Times New Roman"/>
+          <w:sz w:val="24"/>
+          <w:szCs w:val="24"/>
+        </w:rPr>
+      </w:pPr>
+      <w:r>
+        <w:rPr>
+          <w:rFonts w:ascii="Times New Roman" w:cs="Times New Roman" w:eastAsia="Times New Roman" w:hAnsi="Times New Roman"/>
+          <w:sz w:val="24"/>
+          <w:szCs w:val="24"/>
+          <w:rtl w:val="0"/>
+        </w:rPr>
+        <w:t xml:space="preserve">El sistema será capaz de identificar correctamente el tipo de inteligencia del alumno.</w:t>
+      </w:r>
+    </w:p>
+    <w:p>
+      <w:pPr>
+        <w:numPr>
+          <w:ilvl w:val="0"/>
+          <w:numId w:val="13"/>
+        </w:numPr>
+        <w:spacing w:after="240" w:before="0" w:beforeAutospacing="0" w:line="240" w:lineRule="auto"/>
+        <w:ind w:left="720" w:hanging="360"/>
+        <w:rPr>
+          <w:rFonts w:ascii="Times New Roman" w:cs="Times New Roman" w:eastAsia="Times New Roman" w:hAnsi="Times New Roman"/>
+          <w:sz w:val="24"/>
+          <w:szCs w:val="24"/>
+          <w:u w:val="none"/>
+        </w:rPr>
+      </w:pPr>
+      <w:r>
+        <w:rPr>
+          <w:rFonts w:ascii="Times New Roman" w:cs="Times New Roman" w:eastAsia="Times New Roman" w:hAnsi="Times New Roman"/>
+          <w:sz w:val="24"/>
+          <w:szCs w:val="24"/>
+          <w:rtl w:val="0"/>
+        </w:rPr>
+        <w:t xml:space="preserve">El resultado debe estar disponible solo para el alumno correspondiente.</w:t>
+      </w:r>
+    </w:p>
+    <w:p>
+      <w:pPr>
+        <w:spacing w:after="240" w:before="240" w:line="240" w:lineRule="auto"/>
+        <w:rPr>
+          <w:rFonts w:ascii="Times New Roman" w:cs="Times New Roman" w:eastAsia="Times New Roman" w:hAnsi="Times New Roman"/>
+          <w:sz w:val="24"/>
+          <w:szCs w:val="24"/>
+        </w:rPr>
+      </w:pPr>
+      <w:r>
+        <w:rPr>
+          <w:rFonts w:ascii="Times New Roman" w:cs="Times New Roman" w:eastAsia="Times New Roman" w:hAnsi="Times New Roman"/>
+          <w:b w:val="1"/>
+          <w:sz w:val="24"/>
+          <w:szCs w:val="24"/>
+          <w:rtl w:val="0"/>
+        </w:rPr>
+        <w:t xml:space="preserve">Estimación: </w:t>
+      </w:r>
+      <w:r>
+        <w:rPr>
+          <w:rFonts w:ascii="Times New Roman" w:cs="Times New Roman" w:eastAsia="Times New Roman" w:hAnsi="Times New Roman"/>
+          <w:sz w:val="24"/>
+          <w:szCs w:val="24"/>
+          <w:rtl w:val="0"/>
+        </w:rPr>
+        <w:t xml:space="preserve">3 puntos</w:t>
+      </w:r>
+    </w:p>
+    <w:p>
+      <w:pPr>
+        <w:spacing w:after="240" w:before="240" w:line="240" w:lineRule="auto"/>
         <w:rPr>
           <w:rFonts w:ascii="Times New Roman" w:cs="Times New Roman" w:eastAsia="Times New Roman" w:hAnsi="Times New Roman"/>
           <w:b w:val="1"/>
@@ -4245,13 +4525,12 @@
           <w:szCs w:val="24"/>
           <w:rtl w:val="0"/>
         </w:rPr>
-        <w:t xml:space="preserve">L</w:t>
+        <w:t xml:space="preserve">El alumno es capaz de visualizar el resultado, sin errores de carga ni ambigüedad en el contenido.</w:t>
       </w:r>
     </w:p>
     <w:p>
       <w:pPr>
         <w:spacing w:after="240" w:before="240" w:line="240" w:lineRule="auto"/>
-        <w:ind w:left="0" w:firstLine="0"/>
         <w:rPr>
           <w:rFonts w:ascii="Times New Roman" w:cs="Times New Roman" w:eastAsia="Times New Roman" w:hAnsi="Times New Roman"/>
           <w:sz w:val="24"/>
@@ -4272,13 +4551,13 @@
         <w:spacing w:after="80" w:before="280" w:line="240" w:lineRule="auto"/>
         <w:rPr/>
       </w:pPr>
-      <w:bookmarkStart w:colFirst="0" w:colLast="0" w:name="_heading=h.iy9q065tximu" w:id="18"/>
-      <w:bookmarkEnd w:id="18"/>
-      <w:r>
-        <w:rPr>
-          <w:rtl w:val="0"/>
-        </w:rPr>
-        <w:t xml:space="preserve">Historia de Usuario 2.7: Resultado del test</w:t>
+      <w:bookmarkStart w:colFirst="0" w:colLast="0" w:name="_heading=h.7ah0gubqrnts" w:id="19"/>
+      <w:bookmarkEnd w:id="19"/>
+      <w:r>
+        <w:rPr>
+          <w:rtl w:val="0"/>
+        </w:rPr>
+        <w:t xml:space="preserve">Historia de Usuario 2.8: Visualización de resultados</w:t>
       </w:r>
     </w:p>
     <w:p>
@@ -4297,7 +4576,7 @@
           <w:szCs w:val="24"/>
           <w:rtl w:val="0"/>
         </w:rPr>
-        <w:t xml:space="preserve">Como alumno, quiero recibir un resultado claro con mi tipo de inteligencia predominante para comprender mejor mi forma de aprender.</w:t>
+        <w:t xml:space="preserve">Como alumno, quiero ver un gráfico visual de mis inteligencias para entender mis fortalezas y debilidades</w:t>
       </w:r>
     </w:p>
     <w:p>
@@ -4327,27 +4606,77 @@
           <w:ilvl w:val="0"/>
           <w:numId w:val="13"/>
         </w:numPr>
+        <w:spacing w:after="0" w:afterAutospacing="0" w:before="240" w:line="240" w:lineRule="auto"/>
+        <w:ind w:left="720" w:hanging="360"/>
+        <w:rPr>
+          <w:rFonts w:ascii="Times New Roman" w:cs="Times New Roman" w:eastAsia="Times New Roman" w:hAnsi="Times New Roman"/>
+          <w:sz w:val="24"/>
+          <w:szCs w:val="24"/>
+        </w:rPr>
+      </w:pPr>
+      <w:r>
+        <w:rPr>
+          <w:rFonts w:ascii="Times New Roman" w:cs="Times New Roman" w:eastAsia="Times New Roman" w:hAnsi="Times New Roman"/>
+          <w:sz w:val="24"/>
+          <w:szCs w:val="24"/>
+          <w:rtl w:val="0"/>
+        </w:rPr>
+        <w:t xml:space="preserve">El alumno podrá visualizar un gráfico que represente los puntajes obtenidos en cada tipo de inteligencia.</w:t>
+      </w:r>
+    </w:p>
+    <w:p>
+      <w:pPr>
+        <w:numPr>
+          <w:ilvl w:val="0"/>
+          <w:numId w:val="13"/>
+        </w:numPr>
+        <w:spacing w:after="0" w:afterAutospacing="0" w:before="0" w:beforeAutospacing="0" w:line="240" w:lineRule="auto"/>
+        <w:ind w:left="720" w:hanging="360"/>
+        <w:rPr>
+          <w:rFonts w:ascii="Times New Roman" w:cs="Times New Roman" w:eastAsia="Times New Roman" w:hAnsi="Times New Roman"/>
+          <w:sz w:val="24"/>
+          <w:szCs w:val="24"/>
+          <w:u w:val="none"/>
+        </w:rPr>
+      </w:pPr>
+      <w:r>
+        <w:rPr>
+          <w:rFonts w:ascii="Times New Roman" w:cs="Times New Roman" w:eastAsia="Times New Roman" w:hAnsi="Times New Roman"/>
+          <w:sz w:val="24"/>
+          <w:szCs w:val="24"/>
+          <w:rtl w:val="0"/>
+        </w:rPr>
+        <w:t xml:space="preserve">La representación gráfica tomará en cuenta 8 tipos de inteligencias como mínimo.</w:t>
+      </w:r>
+    </w:p>
+    <w:p>
+      <w:pPr>
+        <w:numPr>
+          <w:ilvl w:val="0"/>
+          <w:numId w:val="13"/>
+        </w:numPr>
+        <w:spacing w:after="240" w:before="0" w:beforeAutospacing="0" w:line="240" w:lineRule="auto"/>
+        <w:ind w:left="720" w:hanging="360"/>
+        <w:rPr>
+          <w:rFonts w:ascii="Times New Roman" w:cs="Times New Roman" w:eastAsia="Times New Roman" w:hAnsi="Times New Roman"/>
+          <w:sz w:val="24"/>
+          <w:szCs w:val="24"/>
+          <w:u w:val="none"/>
+        </w:rPr>
+      </w:pPr>
+      <w:r>
+        <w:rPr>
+          <w:rFonts w:ascii="Times New Roman" w:cs="Times New Roman" w:eastAsia="Times New Roman" w:hAnsi="Times New Roman"/>
+          <w:sz w:val="24"/>
+          <w:szCs w:val="24"/>
+          <w:rtl w:val="0"/>
+        </w:rPr>
+        <w:t xml:space="preserve">El gráfico será accesible desde el dashboard del alumno. </w:t>
+      </w:r>
+    </w:p>
+    <w:p>
+      <w:pPr>
         <w:spacing w:after="240" w:before="240" w:line="240" w:lineRule="auto"/>
-        <w:ind w:left="720" w:hanging="360"/>
-        <w:rPr>
-          <w:rFonts w:ascii="Times New Roman" w:cs="Times New Roman" w:eastAsia="Times New Roman" w:hAnsi="Times New Roman"/>
-          <w:sz w:val="24"/>
-          <w:szCs w:val="24"/>
-        </w:rPr>
-      </w:pPr>
-      <w:r>
-        <w:rPr>
-          <w:rFonts w:ascii="Times New Roman" w:cs="Times New Roman" w:eastAsia="Times New Roman" w:hAnsi="Times New Roman"/>
-          <w:sz w:val="24"/>
-          <w:szCs w:val="24"/>
-          <w:rtl w:val="0"/>
-        </w:rPr>
-        <w:t xml:space="preserve">E</w:t>
-      </w:r>
-    </w:p>
-    <w:p>
-      <w:pPr>
-        <w:spacing w:after="240" w:before="240" w:line="240" w:lineRule="auto"/>
         <w:rPr>
           <w:rFonts w:ascii="Times New Roman" w:cs="Times New Roman" w:eastAsia="Times New Roman" w:hAnsi="Times New Roman"/>
           <w:sz w:val="24"/>
@@ -4371,7 +4700,7 @@
           <w:szCs w:val="24"/>
           <w:rtl w:val="0"/>
         </w:rPr>
-        <w:t xml:space="preserve">0 puntos</w:t>
+        <w:t xml:space="preserve">7 puntos</w:t>
       </w:r>
     </w:p>
     <w:p>
@@ -4401,7 +4730,7 @@
           <w:ilvl w:val="0"/>
           <w:numId w:val="23"/>
         </w:numPr>
-        <w:spacing w:after="240" w:before="240" w:line="240" w:lineRule="auto"/>
+        <w:spacing w:after="0" w:afterAutospacing="0" w:before="240" w:line="240" w:lineRule="auto"/>
         <w:ind w:left="720" w:hanging="360"/>
         <w:rPr>
           <w:rFonts w:ascii="Times New Roman" w:cs="Times New Roman" w:eastAsia="Times New Roman" w:hAnsi="Times New Roman"/>
@@ -4416,7 +4745,57 @@
           <w:szCs w:val="24"/>
           <w:rtl w:val="0"/>
         </w:rPr>
-        <w:t xml:space="preserve">L</w:t>
+        <w:t xml:space="preserve">El gráfico se general al finalizar el test y refleja los puntajes obtenidos correctamente.</w:t>
+      </w:r>
+    </w:p>
+    <w:p>
+      <w:pPr>
+        <w:numPr>
+          <w:ilvl w:val="0"/>
+          <w:numId w:val="23"/>
+        </w:numPr>
+        <w:spacing w:after="0" w:afterAutospacing="0" w:before="0" w:beforeAutospacing="0" w:line="240" w:lineRule="auto"/>
+        <w:ind w:left="720" w:hanging="360"/>
+        <w:rPr>
+          <w:rFonts w:ascii="Times New Roman" w:cs="Times New Roman" w:eastAsia="Times New Roman" w:hAnsi="Times New Roman"/>
+          <w:sz w:val="24"/>
+          <w:szCs w:val="24"/>
+          <w:u w:val="none"/>
+        </w:rPr>
+      </w:pPr>
+      <w:r>
+        <w:rPr>
+          <w:rFonts w:ascii="Times New Roman" w:cs="Times New Roman" w:eastAsia="Times New Roman" w:hAnsi="Times New Roman"/>
+          <w:sz w:val="24"/>
+          <w:szCs w:val="24"/>
+          <w:rtl w:val="0"/>
+        </w:rPr>
+        <w:t xml:space="preserve">El gráfico representa el puntaje obtenido por el alumno dentro de cada uno de los tipos de inteligencias.</w:t>
+      </w:r>
+    </w:p>
+    <w:p>
+      <w:pPr>
+        <w:numPr>
+          <w:ilvl w:val="0"/>
+          <w:numId w:val="23"/>
+        </w:numPr>
+        <w:spacing w:after="240" w:before="0" w:beforeAutospacing="0" w:line="240" w:lineRule="auto"/>
+        <w:ind w:left="720" w:hanging="360"/>
+        <w:rPr>
+          <w:rFonts w:ascii="Times New Roman" w:cs="Times New Roman" w:eastAsia="Times New Roman" w:hAnsi="Times New Roman"/>
+          <w:sz w:val="24"/>
+          <w:szCs w:val="24"/>
+          <w:u w:val="none"/>
+        </w:rPr>
+      </w:pPr>
+      <w:r>
+        <w:rPr>
+          <w:rFonts w:ascii="Times New Roman" w:cs="Times New Roman" w:eastAsia="Times New Roman" w:hAnsi="Times New Roman"/>
+          <w:sz w:val="24"/>
+          <w:szCs w:val="24"/>
+          <w:rtl w:val="0"/>
+        </w:rPr>
+        <w:t xml:space="preserve">La funcionalidad ha sido probada en diferentes navegadores.</w:t>
       </w:r>
     </w:p>
     <w:p>
@@ -4442,13 +4821,13 @@
         <w:spacing w:after="80" w:before="280" w:line="240" w:lineRule="auto"/>
         <w:rPr/>
       </w:pPr>
-      <w:bookmarkStart w:colFirst="0" w:colLast="0" w:name="_heading=h.7ah0gubqrnts" w:id="19"/>
-      <w:bookmarkEnd w:id="19"/>
-      <w:r>
-        <w:rPr>
-          <w:rtl w:val="0"/>
-        </w:rPr>
-        <w:t xml:space="preserve">Historia de Usuario 2.8: Mostrar tipo de inteligencia predominante </w:t>
+      <w:bookmarkStart w:colFirst="0" w:colLast="0" w:name="_heading=h.gqq24oe1jbpm" w:id="20"/>
+      <w:bookmarkEnd w:id="20"/>
+      <w:r>
+        <w:rPr>
+          <w:rtl w:val="0"/>
+        </w:rPr>
+        <w:t xml:space="preserve">Historia de Usuario 2.9: Reporte personal del test</w:t>
       </w:r>
     </w:p>
     <w:p>
@@ -4467,7 +4846,7 @@
           <w:szCs w:val="24"/>
           <w:rtl w:val="0"/>
         </w:rPr>
-        <w:t xml:space="preserve">Como alumno, quiero recibir un resultado claro con mi tipo de inteligencia Como alumno, quiero ver un gráfico visual de mis inteligencias para entender mis fortalezas y debilidades.</w:t>
+        <w:t xml:space="preserve">Como alumno, quiero descargar un reporte en PDF con mis resultados para guardarlos y revisarlos después.</w:t>
       </w:r>
     </w:p>
     <w:p>
@@ -4497,27 +4876,77 @@
           <w:ilvl w:val="0"/>
           <w:numId w:val="13"/>
         </w:numPr>
+        <w:spacing w:after="0" w:afterAutospacing="0" w:before="240" w:line="240" w:lineRule="auto"/>
+        <w:ind w:left="720" w:hanging="360"/>
+        <w:rPr>
+          <w:rFonts w:ascii="Times New Roman" w:cs="Times New Roman" w:eastAsia="Times New Roman" w:hAnsi="Times New Roman"/>
+          <w:sz w:val="24"/>
+          <w:szCs w:val="24"/>
+        </w:rPr>
+      </w:pPr>
+      <w:r>
+        <w:rPr>
+          <w:rFonts w:ascii="Times New Roman" w:cs="Times New Roman" w:eastAsia="Times New Roman" w:hAnsi="Times New Roman"/>
+          <w:sz w:val="24"/>
+          <w:szCs w:val="24"/>
+          <w:rtl w:val="0"/>
+        </w:rPr>
+        <w:t xml:space="preserve">El reporte debe ser capaz de ser exportado en PDF que sea consistente acerca del tipo de inteligencia que poseen.</w:t>
+      </w:r>
+    </w:p>
+    <w:p>
+      <w:pPr>
+        <w:numPr>
+          <w:ilvl w:val="0"/>
+          <w:numId w:val="13"/>
+        </w:numPr>
+        <w:spacing w:after="0" w:afterAutospacing="0" w:before="0" w:beforeAutospacing="0" w:line="240" w:lineRule="auto"/>
+        <w:ind w:left="720" w:hanging="360"/>
+        <w:rPr>
+          <w:rFonts w:ascii="Times New Roman" w:cs="Times New Roman" w:eastAsia="Times New Roman" w:hAnsi="Times New Roman"/>
+          <w:sz w:val="24"/>
+          <w:szCs w:val="24"/>
+          <w:u w:val="none"/>
+        </w:rPr>
+      </w:pPr>
+      <w:r>
+        <w:rPr>
+          <w:rFonts w:ascii="Times New Roman" w:cs="Times New Roman" w:eastAsia="Times New Roman" w:hAnsi="Times New Roman"/>
+          <w:sz w:val="24"/>
+          <w:szCs w:val="24"/>
+          <w:rtl w:val="0"/>
+        </w:rPr>
+        <w:t xml:space="preserve">La descarga del test se completará sin errores y sin corromper el archivo.</w:t>
+      </w:r>
+    </w:p>
+    <w:p>
+      <w:pPr>
+        <w:numPr>
+          <w:ilvl w:val="0"/>
+          <w:numId w:val="13"/>
+        </w:numPr>
+        <w:spacing w:after="240" w:before="0" w:beforeAutospacing="0" w:line="240" w:lineRule="auto"/>
+        <w:ind w:left="720" w:hanging="360"/>
+        <w:rPr>
+          <w:rFonts w:ascii="Times New Roman" w:cs="Times New Roman" w:eastAsia="Times New Roman" w:hAnsi="Times New Roman"/>
+          <w:sz w:val="24"/>
+          <w:szCs w:val="24"/>
+          <w:u w:val="none"/>
+        </w:rPr>
+      </w:pPr>
+      <w:r>
+        <w:rPr>
+          <w:rFonts w:ascii="Times New Roman" w:cs="Times New Roman" w:eastAsia="Times New Roman" w:hAnsi="Times New Roman"/>
+          <w:sz w:val="24"/>
+          <w:szCs w:val="24"/>
+          <w:rtl w:val="0"/>
+        </w:rPr>
+        <w:t xml:space="preserve">El formato PDF generado será ampliamente soportado para diferentes navegadores.</w:t>
+      </w:r>
+    </w:p>
+    <w:p>
+      <w:pPr>
         <w:spacing w:after="240" w:before="240" w:line="240" w:lineRule="auto"/>
-        <w:ind w:left="720" w:hanging="360"/>
-        <w:rPr>
-          <w:rFonts w:ascii="Times New Roman" w:cs="Times New Roman" w:eastAsia="Times New Roman" w:hAnsi="Times New Roman"/>
-          <w:sz w:val="24"/>
-          <w:szCs w:val="24"/>
-        </w:rPr>
-      </w:pPr>
-      <w:r>
-        <w:rPr>
-          <w:rFonts w:ascii="Times New Roman" w:cs="Times New Roman" w:eastAsia="Times New Roman" w:hAnsi="Times New Roman"/>
-          <w:sz w:val="24"/>
-          <w:szCs w:val="24"/>
-          <w:rtl w:val="0"/>
-        </w:rPr>
-        <w:t xml:space="preserve">E</w:t>
-      </w:r>
-    </w:p>
-    <w:p>
-      <w:pPr>
-        <w:spacing w:after="240" w:before="240" w:line="240" w:lineRule="auto"/>
         <w:rPr>
           <w:rFonts w:ascii="Times New Roman" w:cs="Times New Roman" w:eastAsia="Times New Roman" w:hAnsi="Times New Roman"/>
           <w:sz w:val="24"/>
@@ -4541,7 +4970,7 @@
           <w:szCs w:val="24"/>
           <w:rtl w:val="0"/>
         </w:rPr>
-        <w:t xml:space="preserve">0 puntos</w:t>
+        <w:t xml:space="preserve">4 puntos</w:t>
       </w:r>
     </w:p>
     <w:p>
@@ -4571,7 +5000,7 @@
           <w:ilvl w:val="0"/>
           <w:numId w:val="23"/>
         </w:numPr>
-        <w:spacing w:after="240" w:before="240" w:line="240" w:lineRule="auto"/>
+        <w:spacing w:after="0" w:afterAutospacing="0" w:before="240" w:line="240" w:lineRule="auto"/>
         <w:ind w:left="720" w:hanging="360"/>
         <w:rPr>
           <w:rFonts w:ascii="Times New Roman" w:cs="Times New Roman" w:eastAsia="Times New Roman" w:hAnsi="Times New Roman"/>
@@ -4586,7 +5015,55 @@
           <w:szCs w:val="24"/>
           <w:rtl w:val="0"/>
         </w:rPr>
-        <w:t xml:space="preserve">L</w:t>
+        <w:t xml:space="preserve">El módulo de descarga se validó con pruebas unitarias para probar el correcto funcionamiento.</w:t>
+      </w:r>
+    </w:p>
+    <w:p>
+      <w:pPr>
+        <w:numPr>
+          <w:ilvl w:val="0"/>
+          <w:numId w:val="23"/>
+        </w:numPr>
+        <w:spacing w:after="0" w:afterAutospacing="0" w:before="0" w:beforeAutospacing="0" w:line="240" w:lineRule="auto"/>
+        <w:ind w:left="720" w:hanging="360"/>
+        <w:rPr>
+          <w:rFonts w:ascii="Times New Roman" w:cs="Times New Roman" w:eastAsia="Times New Roman" w:hAnsi="Times New Roman"/>
+          <w:sz w:val="24"/>
+          <w:szCs w:val="24"/>
+        </w:rPr>
+      </w:pPr>
+      <w:r>
+        <w:rPr>
+          <w:rFonts w:ascii="Times New Roman" w:cs="Times New Roman" w:eastAsia="Times New Roman" w:hAnsi="Times New Roman"/>
+          <w:sz w:val="24"/>
+          <w:szCs w:val="24"/>
+          <w:rtl w:val="0"/>
+        </w:rPr>
+        <w:t xml:space="preserve">La descarga se completó sin errores y tiene los datos que el alumno vio en su resultado.</w:t>
+      </w:r>
+    </w:p>
+    <w:p>
+      <w:pPr>
+        <w:numPr>
+          <w:ilvl w:val="0"/>
+          <w:numId w:val="23"/>
+        </w:numPr>
+        <w:spacing w:after="240" w:before="0" w:beforeAutospacing="0" w:line="240" w:lineRule="auto"/>
+        <w:ind w:left="720" w:hanging="360"/>
+        <w:rPr>
+          <w:rFonts w:ascii="Times New Roman" w:cs="Times New Roman" w:eastAsia="Times New Roman" w:hAnsi="Times New Roman"/>
+          <w:sz w:val="24"/>
+          <w:szCs w:val="24"/>
+        </w:rPr>
+      </w:pPr>
+      <w:r>
+        <w:rPr>
+          <w:rFonts w:ascii="Times New Roman" w:cs="Times New Roman" w:eastAsia="Times New Roman" w:hAnsi="Times New Roman"/>
+          <w:sz w:val="24"/>
+          <w:szCs w:val="24"/>
+          <w:rtl w:val="0"/>
+        </w:rPr>
+        <w:t xml:space="preserve">El archivo exportado es completamente legible y conserva el formato original.</w:t>
       </w:r>
     </w:p>
     <w:p>
@@ -4612,13 +5089,13 @@
         <w:spacing w:after="80" w:before="280" w:line="240" w:lineRule="auto"/>
         <w:rPr/>
       </w:pPr>
-      <w:bookmarkStart w:colFirst="0" w:colLast="0" w:name="_heading=h.gqq24oe1jbpm" w:id="20"/>
-      <w:bookmarkEnd w:id="20"/>
-      <w:r>
-        <w:rPr>
-          <w:rtl w:val="0"/>
-        </w:rPr>
-        <w:t xml:space="preserve">Historia de Usuario 2.9: Reporte personal del test</w:t>
+      <w:bookmarkStart w:colFirst="0" w:colLast="0" w:name="_heading=h.1jhnpervnudy" w:id="21"/>
+      <w:bookmarkEnd w:id="21"/>
+      <w:r>
+        <w:rPr>
+          <w:rtl w:val="0"/>
+        </w:rPr>
+        <w:t xml:space="preserve">Historia de Usuario 2.10: Reporte grupal del test</w:t>
       </w:r>
     </w:p>
     <w:p>
@@ -4637,7 +5114,7 @@
           <w:szCs w:val="24"/>
           <w:rtl w:val="0"/>
         </w:rPr>
-        <w:t xml:space="preserve">Como alumno, quiero descargar un reporte en PDF con mis resultados para guardarlos y revisarlos después.</w:t>
+        <w:t xml:space="preserve">Como docente, quiero generar un reporte grupal de los alumnos para analizar las inteligencias predominantes en mi clase.</w:t>
       </w:r>
     </w:p>
     <w:p>
@@ -4667,27 +5144,77 @@
           <w:ilvl w:val="0"/>
           <w:numId w:val="13"/>
         </w:numPr>
+        <w:spacing w:after="0" w:afterAutospacing="0" w:before="240" w:line="240" w:lineRule="auto"/>
+        <w:ind w:left="720" w:hanging="360"/>
+        <w:rPr>
+          <w:rFonts w:ascii="Times New Roman" w:cs="Times New Roman" w:eastAsia="Times New Roman" w:hAnsi="Times New Roman"/>
+          <w:sz w:val="24"/>
+          <w:szCs w:val="24"/>
+        </w:rPr>
+      </w:pPr>
+      <w:r>
+        <w:rPr>
+          <w:rFonts w:ascii="Times New Roman" w:cs="Times New Roman" w:eastAsia="Times New Roman" w:hAnsi="Times New Roman"/>
+          <w:sz w:val="24"/>
+          <w:szCs w:val="24"/>
+          <w:rtl w:val="0"/>
+        </w:rPr>
+        <w:t xml:space="preserve">El sistema deberá permitir al docente seleccionar una sección de alumnos registrados.</w:t>
+      </w:r>
+    </w:p>
+    <w:p>
+      <w:pPr>
+        <w:numPr>
+          <w:ilvl w:val="0"/>
+          <w:numId w:val="13"/>
+        </w:numPr>
+        <w:spacing w:after="0" w:afterAutospacing="0" w:before="0" w:beforeAutospacing="0" w:line="240" w:lineRule="auto"/>
+        <w:ind w:left="720" w:hanging="360"/>
+        <w:rPr>
+          <w:rFonts w:ascii="Times New Roman" w:cs="Times New Roman" w:eastAsia="Times New Roman" w:hAnsi="Times New Roman"/>
+          <w:sz w:val="24"/>
+          <w:szCs w:val="24"/>
+          <w:u w:val="none"/>
+        </w:rPr>
+      </w:pPr>
+      <w:r>
+        <w:rPr>
+          <w:rFonts w:ascii="Times New Roman" w:cs="Times New Roman" w:eastAsia="Times New Roman" w:hAnsi="Times New Roman"/>
+          <w:sz w:val="24"/>
+          <w:szCs w:val="24"/>
+          <w:rtl w:val="0"/>
+        </w:rPr>
+        <w:t xml:space="preserve">El reporte debe ser capaz de ser exportado a formato PDF.</w:t>
+      </w:r>
+    </w:p>
+    <w:p>
+      <w:pPr>
+        <w:numPr>
+          <w:ilvl w:val="0"/>
+          <w:numId w:val="13"/>
+        </w:numPr>
+        <w:spacing w:after="240" w:before="0" w:beforeAutospacing="0" w:line="240" w:lineRule="auto"/>
+        <w:ind w:left="720" w:hanging="360"/>
+        <w:rPr>
+          <w:rFonts w:ascii="Times New Roman" w:cs="Times New Roman" w:eastAsia="Times New Roman" w:hAnsi="Times New Roman"/>
+          <w:sz w:val="24"/>
+          <w:szCs w:val="24"/>
+          <w:u w:val="none"/>
+        </w:rPr>
+      </w:pPr>
+      <w:r>
+        <w:rPr>
+          <w:rFonts w:ascii="Times New Roman" w:cs="Times New Roman" w:eastAsia="Times New Roman" w:hAnsi="Times New Roman"/>
+          <w:sz w:val="24"/>
+          <w:szCs w:val="24"/>
+          <w:rtl w:val="0"/>
+        </w:rPr>
+        <w:t xml:space="preserve">El reporte tendrá que actualizarse automáticamente cuando se agregan o modifican resultados de los alumnos.</w:t>
+      </w:r>
+    </w:p>
+    <w:p>
+      <w:pPr>
         <w:spacing w:after="240" w:before="240" w:line="240" w:lineRule="auto"/>
-        <w:ind w:left="720" w:hanging="360"/>
-        <w:rPr>
-          <w:rFonts w:ascii="Times New Roman" w:cs="Times New Roman" w:eastAsia="Times New Roman" w:hAnsi="Times New Roman"/>
-          <w:sz w:val="24"/>
-          <w:szCs w:val="24"/>
-        </w:rPr>
-      </w:pPr>
-      <w:r>
-        <w:rPr>
-          <w:rFonts w:ascii="Times New Roman" w:cs="Times New Roman" w:eastAsia="Times New Roman" w:hAnsi="Times New Roman"/>
-          <w:sz w:val="24"/>
-          <w:szCs w:val="24"/>
-          <w:rtl w:val="0"/>
-        </w:rPr>
-        <w:t xml:space="preserve">E</w:t>
-      </w:r>
-    </w:p>
-    <w:p>
-      <w:pPr>
-        <w:spacing w:after="240" w:before="240" w:line="240" w:lineRule="auto"/>
         <w:rPr>
           <w:rFonts w:ascii="Times New Roman" w:cs="Times New Roman" w:eastAsia="Times New Roman" w:hAnsi="Times New Roman"/>
           <w:sz w:val="24"/>
@@ -4711,7 +5238,7 @@
           <w:szCs w:val="24"/>
           <w:rtl w:val="0"/>
         </w:rPr>
-        <w:t xml:space="preserve">0 puntos</w:t>
+        <w:t xml:space="preserve">5 puntos</w:t>
       </w:r>
     </w:p>
     <w:p>
@@ -4741,7 +5268,7 @@
           <w:ilvl w:val="0"/>
           <w:numId w:val="23"/>
         </w:numPr>
-        <w:spacing w:after="240" w:before="240" w:line="240" w:lineRule="auto"/>
+        <w:spacing w:after="0" w:afterAutospacing="0" w:before="240" w:line="240" w:lineRule="auto"/>
         <w:ind w:left="720" w:hanging="360"/>
         <w:rPr>
           <w:rFonts w:ascii="Times New Roman" w:cs="Times New Roman" w:eastAsia="Times New Roman" w:hAnsi="Times New Roman"/>
@@ -4756,7 +5283,32 @@
           <w:szCs w:val="24"/>
           <w:rtl w:val="0"/>
         </w:rPr>
-        <w:t xml:space="preserve">L</w:t>
+        <w:t xml:space="preserve">El docente puede generar el reporte sin errores ni inconsistencias en los datos generados.</w:t>
+      </w:r>
+    </w:p>
+    <w:p>
+      <w:pPr>
+        <w:numPr>
+          <w:ilvl w:val="0"/>
+          <w:numId w:val="23"/>
+        </w:numPr>
+        <w:spacing w:after="240" w:before="0" w:beforeAutospacing="0" w:line="240" w:lineRule="auto"/>
+        <w:ind w:left="720" w:hanging="360"/>
+        <w:rPr>
+          <w:rFonts w:ascii="Times New Roman" w:cs="Times New Roman" w:eastAsia="Times New Roman" w:hAnsi="Times New Roman"/>
+          <w:sz w:val="24"/>
+          <w:szCs w:val="24"/>
+          <w:u w:val="none"/>
+        </w:rPr>
+      </w:pPr>
+      <w:r>
+        <w:rPr>
+          <w:rFonts w:ascii="Times New Roman" w:cs="Times New Roman" w:eastAsia="Times New Roman" w:hAnsi="Times New Roman"/>
+          <w:sz w:val="24"/>
+          <w:szCs w:val="24"/>
+          <w:rtl w:val="0"/>
+        </w:rPr>
+        <w:t xml:space="preserve">El archivo exportado es completamente legible y conserva el formato original.</w:t>
       </w:r>
     </w:p>
     <w:p>
@@ -4782,13 +5334,13 @@
         <w:spacing w:after="80" w:before="280" w:line="240" w:lineRule="auto"/>
         <w:rPr/>
       </w:pPr>
-      <w:bookmarkStart w:colFirst="0" w:colLast="0" w:name="_heading=h.1jhnpervnudy" w:id="21"/>
-      <w:bookmarkEnd w:id="21"/>
-      <w:r>
-        <w:rPr>
-          <w:rtl w:val="0"/>
-        </w:rPr>
-        <w:t xml:space="preserve">Historia de Usuario 2.10: Reporte grupal del test</w:t>
+      <w:bookmarkStart w:colFirst="0" w:colLast="0" w:name="_heading=h.u0bsdf4j12f9" w:id="22"/>
+      <w:bookmarkEnd w:id="22"/>
+      <w:r>
+        <w:rPr>
+          <w:rtl w:val="0"/>
+        </w:rPr>
+        <w:t xml:space="preserve">Historia de Usuario 2.11: Almacenamiento de resultados</w:t>
       </w:r>
     </w:p>
     <w:p>
@@ -4807,7 +5359,7 @@
           <w:szCs w:val="24"/>
           <w:rtl w:val="0"/>
         </w:rPr>
-        <w:t xml:space="preserve">Como docente, quiero generar un reporte grupal de los alumnos para analizar las inteligencias predominantes en mi clase.</w:t>
+        <w:t xml:space="preserve">Como administrador, quiero que los resultados queden almacenados en la base de datos para llevar un registro histórico de cada alumno.</w:t>
       </w:r>
     </w:p>
     <w:p>
@@ -4837,27 +5389,77 @@
           <w:ilvl w:val="0"/>
           <w:numId w:val="13"/>
         </w:numPr>
+        <w:spacing w:after="0" w:afterAutospacing="0" w:before="240" w:line="240" w:lineRule="auto"/>
+        <w:ind w:left="720" w:hanging="360"/>
+        <w:rPr>
+          <w:rFonts w:ascii="Times New Roman" w:cs="Times New Roman" w:eastAsia="Times New Roman" w:hAnsi="Times New Roman"/>
+          <w:sz w:val="24"/>
+          <w:szCs w:val="24"/>
+        </w:rPr>
+      </w:pPr>
+      <w:r>
+        <w:rPr>
+          <w:rFonts w:ascii="Times New Roman" w:cs="Times New Roman" w:eastAsia="Times New Roman" w:hAnsi="Times New Roman"/>
+          <w:sz w:val="24"/>
+          <w:szCs w:val="24"/>
+          <w:rtl w:val="0"/>
+        </w:rPr>
+        <w:t xml:space="preserve">El sistema tiene que ser capaz de almacenar automáticamente los resultados del test de inteligencias múltiples en la base de datos al finalizar la evaluación.</w:t>
+      </w:r>
+    </w:p>
+    <w:p>
+      <w:pPr>
+        <w:numPr>
+          <w:ilvl w:val="0"/>
+          <w:numId w:val="13"/>
+        </w:numPr>
+        <w:spacing w:after="0" w:afterAutospacing="0" w:before="0" w:beforeAutospacing="0" w:line="240" w:lineRule="auto"/>
+        <w:ind w:left="720" w:hanging="360"/>
+        <w:rPr>
+          <w:rFonts w:ascii="Times New Roman" w:cs="Times New Roman" w:eastAsia="Times New Roman" w:hAnsi="Times New Roman"/>
+          <w:sz w:val="24"/>
+          <w:szCs w:val="24"/>
+          <w:u w:val="none"/>
+        </w:rPr>
+      </w:pPr>
+      <w:r>
+        <w:rPr>
+          <w:rFonts w:ascii="Times New Roman" w:cs="Times New Roman" w:eastAsia="Times New Roman" w:hAnsi="Times New Roman"/>
+          <w:sz w:val="24"/>
+          <w:szCs w:val="24"/>
+          <w:rtl w:val="0"/>
+        </w:rPr>
+        <w:t xml:space="preserve">El acceso a esta información debe estar limitado al administrador del sistema.</w:t>
+      </w:r>
+    </w:p>
+    <w:p>
+      <w:pPr>
+        <w:numPr>
+          <w:ilvl w:val="0"/>
+          <w:numId w:val="13"/>
+        </w:numPr>
+        <w:spacing w:after="240" w:before="0" w:beforeAutospacing="0" w:line="240" w:lineRule="auto"/>
+        <w:ind w:left="720" w:hanging="360"/>
+        <w:rPr>
+          <w:rFonts w:ascii="Times New Roman" w:cs="Times New Roman" w:eastAsia="Times New Roman" w:hAnsi="Times New Roman"/>
+          <w:sz w:val="24"/>
+          <w:szCs w:val="24"/>
+          <w:u w:val="none"/>
+        </w:rPr>
+      </w:pPr>
+      <w:r>
+        <w:rPr>
+          <w:rFonts w:ascii="Times New Roman" w:cs="Times New Roman" w:eastAsia="Times New Roman" w:hAnsi="Times New Roman"/>
+          <w:sz w:val="24"/>
+          <w:szCs w:val="24"/>
+          <w:rtl w:val="0"/>
+        </w:rPr>
+        <w:t xml:space="preserve">Los datos deben ser persistentes dentro del sistema.</w:t>
+      </w:r>
+    </w:p>
+    <w:p>
+      <w:pPr>
         <w:spacing w:after="240" w:before="240" w:line="240" w:lineRule="auto"/>
-        <w:ind w:left="720" w:hanging="360"/>
-        <w:rPr>
-          <w:rFonts w:ascii="Times New Roman" w:cs="Times New Roman" w:eastAsia="Times New Roman" w:hAnsi="Times New Roman"/>
-          <w:sz w:val="24"/>
-          <w:szCs w:val="24"/>
-        </w:rPr>
-      </w:pPr>
-      <w:r>
-        <w:rPr>
-          <w:rFonts w:ascii="Times New Roman" w:cs="Times New Roman" w:eastAsia="Times New Roman" w:hAnsi="Times New Roman"/>
-          <w:sz w:val="24"/>
-          <w:szCs w:val="24"/>
-          <w:rtl w:val="0"/>
-        </w:rPr>
-        <w:t xml:space="preserve">E</w:t>
-      </w:r>
-    </w:p>
-    <w:p>
-      <w:pPr>
-        <w:spacing w:after="240" w:before="240" w:line="240" w:lineRule="auto"/>
         <w:rPr>
           <w:rFonts w:ascii="Times New Roman" w:cs="Times New Roman" w:eastAsia="Times New Roman" w:hAnsi="Times New Roman"/>
           <w:sz w:val="24"/>
@@ -4881,7 +5483,7 @@
           <w:szCs w:val="24"/>
           <w:rtl w:val="0"/>
         </w:rPr>
-        <w:t xml:space="preserve">0 puntos</w:t>
+        <w:t xml:space="preserve">9 puntos</w:t>
       </w:r>
     </w:p>
     <w:p>
@@ -4911,27 +5513,77 @@
           <w:ilvl w:val="0"/>
           <w:numId w:val="23"/>
         </w:numPr>
+        <w:spacing w:after="0" w:afterAutospacing="0" w:before="240" w:line="240" w:lineRule="auto"/>
+        <w:ind w:left="720" w:hanging="360"/>
+        <w:rPr>
+          <w:rFonts w:ascii="Times New Roman" w:cs="Times New Roman" w:eastAsia="Times New Roman" w:hAnsi="Times New Roman"/>
+          <w:sz w:val="24"/>
+          <w:szCs w:val="24"/>
+        </w:rPr>
+      </w:pPr>
+      <w:r>
+        <w:rPr>
+          <w:rFonts w:ascii="Times New Roman" w:cs="Times New Roman" w:eastAsia="Times New Roman" w:hAnsi="Times New Roman"/>
+          <w:sz w:val="24"/>
+          <w:szCs w:val="24"/>
+          <w:rtl w:val="0"/>
+        </w:rPr>
+        <w:t xml:space="preserve">Los datos generados por el test son correctamente almacenados en la base de datos, con una estructura correctamente normalizada y sin pérdida de información.</w:t>
+      </w:r>
+    </w:p>
+    <w:p>
+      <w:pPr>
+        <w:numPr>
+          <w:ilvl w:val="0"/>
+          <w:numId w:val="23"/>
+        </w:numPr>
+        <w:spacing w:after="0" w:afterAutospacing="0" w:before="0" w:beforeAutospacing="0" w:line="240" w:lineRule="auto"/>
+        <w:ind w:left="720" w:hanging="360"/>
+        <w:rPr>
+          <w:rFonts w:ascii="Times New Roman" w:cs="Times New Roman" w:eastAsia="Times New Roman" w:hAnsi="Times New Roman"/>
+          <w:sz w:val="24"/>
+          <w:szCs w:val="24"/>
+        </w:rPr>
+      </w:pPr>
+      <w:r>
+        <w:rPr>
+          <w:rFonts w:ascii="Times New Roman" w:cs="Times New Roman" w:eastAsia="Times New Roman" w:hAnsi="Times New Roman"/>
+          <w:sz w:val="24"/>
+          <w:szCs w:val="24"/>
+          <w:rtl w:val="0"/>
+        </w:rPr>
+        <w:t xml:space="preserve">Se garantiza la seguridad y privacidad de los datos siguiendo los lineamientos de estándares ISO/IEC 27001 y 27005.</w:t>
+      </w:r>
+    </w:p>
+    <w:p>
+      <w:pPr>
+        <w:numPr>
+          <w:ilvl w:val="0"/>
+          <w:numId w:val="23"/>
+        </w:numPr>
+        <w:spacing w:after="240" w:before="0" w:beforeAutospacing="0" w:line="240" w:lineRule="auto"/>
+        <w:ind w:left="720" w:hanging="360"/>
+        <w:rPr>
+          <w:rFonts w:ascii="Times New Roman" w:cs="Times New Roman" w:eastAsia="Times New Roman" w:hAnsi="Times New Roman"/>
+          <w:sz w:val="24"/>
+          <w:szCs w:val="24"/>
+          <w:u w:val="none"/>
+        </w:rPr>
+      </w:pPr>
+      <w:r>
+        <w:rPr>
+          <w:rFonts w:ascii="Times New Roman" w:cs="Times New Roman" w:eastAsia="Times New Roman" w:hAnsi="Times New Roman"/>
+          <w:sz w:val="24"/>
+          <w:szCs w:val="24"/>
+          <w:rtl w:val="0"/>
+        </w:rPr>
+        <w:t xml:space="preserve">Se ha validado la integridad de los datos mediante pruebas de inserción, consulta y exportador</w:t>
+      </w:r>
+    </w:p>
+    <w:p>
+      <w:pPr>
         <w:spacing w:after="240" w:before="240" w:line="240" w:lineRule="auto"/>
-        <w:ind w:left="720" w:hanging="360"/>
-        <w:rPr>
-          <w:rFonts w:ascii="Times New Roman" w:cs="Times New Roman" w:eastAsia="Times New Roman" w:hAnsi="Times New Roman"/>
-          <w:sz w:val="24"/>
-          <w:szCs w:val="24"/>
-        </w:rPr>
-      </w:pPr>
-      <w:r>
-        <w:rPr>
-          <w:rFonts w:ascii="Times New Roman" w:cs="Times New Roman" w:eastAsia="Times New Roman" w:hAnsi="Times New Roman"/>
-          <w:sz w:val="24"/>
-          <w:szCs w:val="24"/>
-          <w:rtl w:val="0"/>
-        </w:rPr>
-        <w:t xml:space="preserve">L</w:t>
-      </w:r>
-    </w:p>
-    <w:p>
-      <w:pPr>
-        <w:spacing w:after="240" w:before="240" w:line="240" w:lineRule="auto"/>
+        <w:ind w:left="0" w:firstLine="0"/>
         <w:rPr>
           <w:rFonts w:ascii="Times New Roman" w:cs="Times New Roman" w:eastAsia="Times New Roman" w:hAnsi="Times New Roman"/>
           <w:sz w:val="24"/>
@@ -4952,13 +5604,13 @@
         <w:spacing w:after="80" w:before="280" w:line="240" w:lineRule="auto"/>
         <w:rPr/>
       </w:pPr>
-      <w:bookmarkStart w:colFirst="0" w:colLast="0" w:name="_heading=h.u0bsdf4j12f9" w:id="22"/>
-      <w:bookmarkEnd w:id="22"/>
-      <w:r>
-        <w:rPr>
-          <w:rtl w:val="0"/>
-        </w:rPr>
-        <w:t xml:space="preserve">Historia de Usuario 2.11: Almacenamiento de resultados</w:t>
+      <w:bookmarkStart w:colFirst="0" w:colLast="0" w:name="_heading=h.dx8xaia6g5qz" w:id="23"/>
+      <w:bookmarkEnd w:id="23"/>
+      <w:r>
+        <w:rPr>
+          <w:rtl w:val="0"/>
+        </w:rPr>
+        <w:t xml:space="preserve">Historia de Usuario 2.12: Acceso a histórico de resultados</w:t>
       </w:r>
     </w:p>
     <w:p>
@@ -4977,7 +5629,7 @@
           <w:szCs w:val="24"/>
           <w:rtl w:val="0"/>
         </w:rPr>
-        <w:t xml:space="preserve">Como administrador, quiero que los resultados queden almacenados en la base de datos para llevar un registro histórico de cada alumno.</w:t>
+        <w:t xml:space="preserve">Como alumno, quiero poder acceder a mis resultados anteriores para comparar mi evolución en el tiempo.</w:t>
       </w:r>
     </w:p>
     <w:p>
@@ -5007,27 +5659,52 @@
           <w:ilvl w:val="0"/>
           <w:numId w:val="13"/>
         </w:numPr>
+        <w:spacing w:after="0" w:afterAutospacing="0" w:before="240" w:line="240" w:lineRule="auto"/>
+        <w:ind w:left="720" w:hanging="360"/>
+        <w:rPr>
+          <w:rFonts w:ascii="Times New Roman" w:cs="Times New Roman" w:eastAsia="Times New Roman" w:hAnsi="Times New Roman"/>
+          <w:sz w:val="24"/>
+          <w:szCs w:val="24"/>
+        </w:rPr>
+      </w:pPr>
+      <w:r>
+        <w:rPr>
+          <w:rFonts w:ascii="Times New Roman" w:cs="Times New Roman" w:eastAsia="Times New Roman" w:hAnsi="Times New Roman"/>
+          <w:sz w:val="24"/>
+          <w:szCs w:val="24"/>
+          <w:rtl w:val="0"/>
+        </w:rPr>
+        <w:t xml:space="preserve">El sistema será capaz de guardar el histórico de resultados del alumno en test anteriores.</w:t>
+      </w:r>
+    </w:p>
+    <w:p>
+      <w:pPr>
+        <w:numPr>
+          <w:ilvl w:val="0"/>
+          <w:numId w:val="13"/>
+        </w:numPr>
+        <w:spacing w:after="240" w:before="0" w:beforeAutospacing="0" w:line="240" w:lineRule="auto"/>
+        <w:ind w:left="720" w:hanging="360"/>
+        <w:rPr>
+          <w:rFonts w:ascii="Times New Roman" w:cs="Times New Roman" w:eastAsia="Times New Roman" w:hAnsi="Times New Roman"/>
+          <w:sz w:val="24"/>
+          <w:szCs w:val="24"/>
+          <w:u w:val="none"/>
+        </w:rPr>
+      </w:pPr>
+      <w:r>
+        <w:rPr>
+          <w:rFonts w:ascii="Times New Roman" w:cs="Times New Roman" w:eastAsia="Times New Roman" w:hAnsi="Times New Roman"/>
+          <w:sz w:val="24"/>
+          <w:szCs w:val="24"/>
+          <w:rtl w:val="0"/>
+        </w:rPr>
+        <w:t xml:space="preserve">El alumno debe poder acceder a un historial de evaluaciones desde su dashboard personal.</w:t>
+      </w:r>
+    </w:p>
+    <w:p>
+      <w:pPr>
         <w:spacing w:after="240" w:before="240" w:line="240" w:lineRule="auto"/>
-        <w:ind w:left="720" w:hanging="360"/>
-        <w:rPr>
-          <w:rFonts w:ascii="Times New Roman" w:cs="Times New Roman" w:eastAsia="Times New Roman" w:hAnsi="Times New Roman"/>
-          <w:sz w:val="24"/>
-          <w:szCs w:val="24"/>
-        </w:rPr>
-      </w:pPr>
-      <w:r>
-        <w:rPr>
-          <w:rFonts w:ascii="Times New Roman" w:cs="Times New Roman" w:eastAsia="Times New Roman" w:hAnsi="Times New Roman"/>
-          <w:sz w:val="24"/>
-          <w:szCs w:val="24"/>
-          <w:rtl w:val="0"/>
-        </w:rPr>
-        <w:t xml:space="preserve">E</w:t>
-      </w:r>
-    </w:p>
-    <w:p>
-      <w:pPr>
-        <w:spacing w:after="240" w:before="240" w:line="240" w:lineRule="auto"/>
         <w:rPr>
           <w:rFonts w:ascii="Times New Roman" w:cs="Times New Roman" w:eastAsia="Times New Roman" w:hAnsi="Times New Roman"/>
           <w:sz w:val="24"/>
@@ -5051,7 +5728,7 @@
           <w:szCs w:val="24"/>
           <w:rtl w:val="0"/>
         </w:rPr>
-        <w:t xml:space="preserve">0 puntos</w:t>
+        <w:t xml:space="preserve">4 puntos</w:t>
       </w:r>
     </w:p>
     <w:p>
@@ -5081,7 +5758,7 @@
           <w:ilvl w:val="0"/>
           <w:numId w:val="23"/>
         </w:numPr>
-        <w:spacing w:after="240" w:before="240" w:line="240" w:lineRule="auto"/>
+        <w:spacing w:after="0" w:afterAutospacing="0" w:before="240" w:line="240" w:lineRule="auto"/>
         <w:ind w:left="720" w:hanging="360"/>
         <w:rPr>
           <w:rFonts w:ascii="Times New Roman" w:cs="Times New Roman" w:eastAsia="Times New Roman" w:hAnsi="Times New Roman"/>
@@ -5096,154 +5773,7 @@
           <w:szCs w:val="24"/>
           <w:rtl w:val="0"/>
         </w:rPr>
-        <w:t xml:space="preserve">L</w:t>
-      </w:r>
-    </w:p>
-    <w:p>
-      <w:pPr>
-        <w:spacing w:after="240" w:before="240" w:line="240" w:lineRule="auto"/>
-        <w:ind w:left="0" w:firstLine="0"/>
-        <w:rPr>
-          <w:rFonts w:ascii="Times New Roman" w:cs="Times New Roman" w:eastAsia="Times New Roman" w:hAnsi="Times New Roman"/>
-          <w:sz w:val="24"/>
-          <w:szCs w:val="24"/>
-        </w:rPr>
-      </w:pPr>
-      <w:r>
-        <w:rPr>
-          <w:rtl w:val="0"/>
-        </w:rPr>
-      </w:r>
-    </w:p>
-    <w:p>
-      <w:pPr>
-        <w:pStyle w:val="Heading3"/>
-        <w:keepNext w:val="0"/>
-        <w:keepLines w:val="0"/>
-        <w:spacing w:after="80" w:before="280" w:line="240" w:lineRule="auto"/>
-        <w:rPr/>
-      </w:pPr>
-      <w:bookmarkStart w:colFirst="0" w:colLast="0" w:name="_heading=h.dx8xaia6g5qz" w:id="23"/>
-      <w:bookmarkEnd w:id="23"/>
-      <w:r>
-        <w:rPr>
-          <w:rtl w:val="0"/>
-        </w:rPr>
-        <w:t xml:space="preserve">Historia de Usuario 2.12: Acceso a histórico de resultados</w:t>
-      </w:r>
-    </w:p>
-    <w:p>
-      <w:pPr>
-        <w:spacing w:after="240" w:before="240" w:line="240" w:lineRule="auto"/>
-        <w:rPr>
-          <w:rFonts w:ascii="Times New Roman" w:cs="Times New Roman" w:eastAsia="Times New Roman" w:hAnsi="Times New Roman"/>
-          <w:sz w:val="24"/>
-          <w:szCs w:val="24"/>
-        </w:rPr>
-      </w:pPr>
-      <w:r>
-        <w:rPr>
-          <w:rFonts w:ascii="Times New Roman" w:cs="Times New Roman" w:eastAsia="Times New Roman" w:hAnsi="Times New Roman"/>
-          <w:sz w:val="24"/>
-          <w:szCs w:val="24"/>
-          <w:rtl w:val="0"/>
-        </w:rPr>
-        <w:t xml:space="preserve">Como alumno, quiero poder acceder a mis resultados anteriores para comparar mi evolución en el tiempo.</w:t>
-      </w:r>
-    </w:p>
-    <w:p>
-      <w:pPr>
-        <w:spacing w:after="240" w:before="240" w:line="240" w:lineRule="auto"/>
-        <w:rPr>
-          <w:rFonts w:ascii="Times New Roman" w:cs="Times New Roman" w:eastAsia="Times New Roman" w:hAnsi="Times New Roman"/>
-          <w:b w:val="1"/>
-          <w:sz w:val="24"/>
-          <w:szCs w:val="24"/>
-        </w:rPr>
-      </w:pPr>
-      <w:r>
-        <w:rPr>
-          <w:rFonts w:ascii="Times New Roman" w:cs="Times New Roman" w:eastAsia="Times New Roman" w:hAnsi="Times New Roman"/>
-          <w:b w:val="1"/>
-          <w:sz w:val="24"/>
-          <w:szCs w:val="24"/>
-          <w:rtl w:val="0"/>
-        </w:rPr>
-        <w:t xml:space="preserve">Criterios de Aceptación:</w:t>
-      </w:r>
-    </w:p>
-    <w:p>
-      <w:pPr>
-        <w:numPr>
-          <w:ilvl w:val="0"/>
-          <w:numId w:val="13"/>
-        </w:numPr>
-        <w:spacing w:after="240" w:before="240" w:line="240" w:lineRule="auto"/>
-        <w:ind w:left="720" w:hanging="360"/>
-        <w:rPr>
-          <w:rFonts w:ascii="Times New Roman" w:cs="Times New Roman" w:eastAsia="Times New Roman" w:hAnsi="Times New Roman"/>
-          <w:sz w:val="24"/>
-          <w:szCs w:val="24"/>
-        </w:rPr>
-      </w:pPr>
-      <w:r>
-        <w:rPr>
-          <w:rFonts w:ascii="Times New Roman" w:cs="Times New Roman" w:eastAsia="Times New Roman" w:hAnsi="Times New Roman"/>
-          <w:sz w:val="24"/>
-          <w:szCs w:val="24"/>
-          <w:rtl w:val="0"/>
-        </w:rPr>
-        <w:t xml:space="preserve">E</w:t>
-      </w:r>
-    </w:p>
-    <w:p>
-      <w:pPr>
-        <w:spacing w:after="240" w:before="240" w:line="240" w:lineRule="auto"/>
-        <w:rPr>
-          <w:rFonts w:ascii="Times New Roman" w:cs="Times New Roman" w:eastAsia="Times New Roman" w:hAnsi="Times New Roman"/>
-          <w:sz w:val="24"/>
-          <w:szCs w:val="24"/>
-        </w:rPr>
-      </w:pPr>
-      <w:r>
-        <w:rPr>
-          <w:rFonts w:ascii="Times New Roman" w:cs="Times New Roman" w:eastAsia="Times New Roman" w:hAnsi="Times New Roman"/>
-          <w:b w:val="1"/>
-          <w:sz w:val="24"/>
-          <w:szCs w:val="24"/>
-          <w:rtl w:val="0"/>
-        </w:rPr>
-        <w:t xml:space="preserve">Estimación: </w:t>
-      </w:r>
-      <w:r>
-        <w:rPr>
-          <w:rFonts w:ascii="Times New Roman" w:cs="Times New Roman" w:eastAsia="Times New Roman" w:hAnsi="Times New Roman"/>
-          <w:sz w:val="24"/>
-          <w:szCs w:val="24"/>
-          <w:rtl w:val="0"/>
-        </w:rPr>
-        <w:t xml:space="preserve">0 puntos</w:t>
-      </w:r>
-    </w:p>
-    <w:p>
-      <w:pPr>
-        <w:spacing w:after="240" w:before="240" w:line="240" w:lineRule="auto"/>
-        <w:rPr>
-          <w:rFonts w:ascii="Times New Roman" w:cs="Times New Roman" w:eastAsia="Times New Roman" w:hAnsi="Times New Roman"/>
-          <w:b w:val="1"/>
-          <w:sz w:val="24"/>
-          <w:szCs w:val="24"/>
-        </w:rPr>
-      </w:pPr>
-      <w:r>
-        <w:rPr>
-          <w:rFonts w:ascii="Times New Roman" w:cs="Times New Roman" w:eastAsia="Times New Roman" w:hAnsi="Times New Roman"/>
-          <w:b w:val="1"/>
-          <w:sz w:val="24"/>
-          <w:szCs w:val="24"/>
-          <w:rtl w:val="0"/>
-        </w:rPr>
-        <w:t xml:space="preserve">Definición de Hecho:</w:t>
+        <w:t xml:space="preserve">El historial de resultados se almacena correctamente en la base de datos.</w:t>
       </w:r>
     </w:p>
     <w:p>
@@ -5252,22 +5782,23 @@
           <w:ilvl w:val="0"/>
           <w:numId w:val="23"/>
         </w:numPr>
-        <w:spacing w:after="240" w:before="240" w:line="240" w:lineRule="auto"/>
+        <w:spacing w:after="240" w:before="0" w:beforeAutospacing="0" w:line="240" w:lineRule="auto"/>
         <w:ind w:left="720" w:hanging="360"/>
         <w:rPr>
           <w:rFonts w:ascii="Times New Roman" w:cs="Times New Roman" w:eastAsia="Times New Roman" w:hAnsi="Times New Roman"/>
           <w:sz w:val="24"/>
           <w:szCs w:val="24"/>
-        </w:rPr>
-      </w:pPr>
-      <w:r>
-        <w:rPr>
-          <w:rFonts w:ascii="Times New Roman" w:cs="Times New Roman" w:eastAsia="Times New Roman" w:hAnsi="Times New Roman"/>
-          <w:sz w:val="24"/>
-          <w:szCs w:val="24"/>
-          <w:rtl w:val="0"/>
-        </w:rPr>
-        <w:t xml:space="preserve">L</w:t>
+          <w:u w:val="none"/>
+        </w:rPr>
+      </w:pPr>
+      <w:r>
+        <w:rPr>
+          <w:rFonts w:ascii="Times New Roman" w:cs="Times New Roman" w:eastAsia="Times New Roman" w:hAnsi="Times New Roman"/>
+          <w:sz w:val="24"/>
+          <w:szCs w:val="24"/>
+          <w:rtl w:val="0"/>
+        </w:rPr>
+        <w:t xml:space="preserve">El alumno puede visualizar y comparar sus resultados sin errores de carga.</w:t>
       </w:r>
       <w:r>
         <w:rPr>
@@ -5396,7 +5927,6 @@
           <w:rtl w:val="0"/>
         </w:rPr>
         <w:t xml:space="preserve">El sistema debe permitir escribir y enviar mensajes en una caja de texto.</w:t>
-        <w:br w:type="textWrapping"/>
       </w:r>
     </w:p>
     <w:p>
@@ -5421,7 +5951,6 @@
           <w:rtl w:val="0"/>
         </w:rPr>
         <w:t xml:space="preserve">El envío debe estar disponible tanto para usuarios con rol alumno como docente.</w:t>
-        <w:br w:type="textWrapping"/>
       </w:r>
     </w:p>
     <w:p>
@@ -5446,7 +5975,6 @@
           <w:rtl w:val="0"/>
         </w:rPr>
         <w:t xml:space="preserve">El mensaje enviado debe visualizarse en la conversación.</w:t>
-        <w:br w:type="textWrapping"/>
       </w:r>
     </w:p>
     <w:p>
@@ -5521,7 +6049,6 @@
           <w:rtl w:val="0"/>
         </w:rPr>
         <w:t xml:space="preserve">Funcionalidad implementada y probada en el entorno web.</w:t>
-        <w:br w:type="textWrapping"/>
       </w:r>
     </w:p>
     <w:p>
@@ -5546,7 +6073,6 @@
           <w:rtl w:val="0"/>
         </w:rPr>
         <w:t xml:space="preserve">Los usuarios pueden enviar consultas y visualizarlas en el historial de conversación.</w:t>
-        <w:br w:type="textWrapping"/>
       </w:r>
     </w:p>
     <w:p>
@@ -5571,25 +6097,6 @@
           <w:rtl w:val="0"/>
         </w:rPr>
         <w:t xml:space="preserve">Compatible en navegadores modernos (Chrome, Edge, Firefox).</w:t>
-      </w:r>
-    </w:p>
-    <w:p>
-      <w:pPr>
-        <w:spacing w:after="240" w:before="240" w:line="240" w:lineRule="auto"/>
-        <w:ind w:left="0" w:firstLine="0"/>
-        <w:rPr>
-          <w:rFonts w:ascii="Times New Roman" w:cs="Times New Roman" w:eastAsia="Times New Roman" w:hAnsi="Times New Roman"/>
-          <w:sz w:val="24"/>
-          <w:szCs w:val="24"/>
-        </w:rPr>
-      </w:pPr>
-      <w:r>
-        <w:rPr>
-          <w:rFonts w:ascii="Times New Roman" w:cs="Times New Roman" w:eastAsia="Times New Roman" w:hAnsi="Times New Roman"/>
-          <w:sz w:val="24"/>
-          <w:szCs w:val="24"/>
-          <w:rtl w:val="0"/>
-        </w:rPr>
         <w:br w:type="textWrapping"/>
       </w:r>
     </w:p>
@@ -5672,7 +6179,6 @@
           <w:rtl w:val="0"/>
         </w:rPr>
         <w:t xml:space="preserve">La API recibe la consulta enviada y responde en menos de 3 segundos en condiciones normales.</w:t>
-        <w:br w:type="textWrapping"/>
       </w:r>
     </w:p>
     <w:p>
@@ -5697,7 +6203,6 @@
           <w:rtl w:val="0"/>
         </w:rPr>
         <w:t xml:space="preserve">Las respuestas se muestran automáticamente en la conversación.</w:t>
-        <w:br w:type="textWrapping"/>
       </w:r>
     </w:p>
     <w:p>
@@ -5772,7 +6277,6 @@
           <w:rtl w:val="0"/>
         </w:rPr>
         <w:t xml:space="preserve">Definición de Hecho:</w:t>
-        <w:br w:type="textWrapping"/>
       </w:r>
     </w:p>
     <w:p>
@@ -5795,7 +6299,6 @@
           <w:rtl w:val="0"/>
         </w:rPr>
         <w:t xml:space="preserve">Integración con la API de DeepSeek completada y validada.</w:t>
-        <w:br w:type="textWrapping"/>
       </w:r>
     </w:p>
     <w:p>
@@ -5818,7 +6321,6 @@
           <w:rtl w:val="0"/>
         </w:rPr>
         <w:t xml:space="preserve">Respuestas en tiempo real confirmadas en pruebas funcionales y de carga.</w:t>
-        <w:br w:type="textWrapping"/>
       </w:r>
     </w:p>
     <w:p>
@@ -5923,7 +6425,6 @@
           <w:rtl w:val="0"/>
         </w:rPr>
         <w:t xml:space="preserve">El chatbot debe identificar el rol (alumno/docente) antes de responder.</w:t>
-        <w:br w:type="textWrapping"/>
       </w:r>
     </w:p>
     <w:p>
@@ -5948,7 +6449,6 @@
           <w:rtl w:val="0"/>
         </w:rPr>
         <w:t xml:space="preserve">El chatbot debe adaptar las respuestas según resultados del test de inteligencias múltiples.</w:t>
-        <w:br w:type="textWrapping"/>
       </w:r>
     </w:p>
     <w:p>
@@ -6045,7 +6545,6 @@
           <w:rtl w:val="0"/>
         </w:rPr>
         <w:t xml:space="preserve">El chatbot responde de forma diferenciada a alumnos y docentes.</w:t>
-        <w:br w:type="textWrapping"/>
       </w:r>
     </w:p>
     <w:p>
@@ -6068,7 +6567,6 @@
           <w:rtl w:val="0"/>
         </w:rPr>
         <w:t xml:space="preserve">Las respuestas personalizadas están verificadas con datos de prueba.</w:t>
-        <w:br w:type="textWrapping"/>
       </w:r>
     </w:p>
     <w:p>
@@ -6172,7 +6670,6 @@
           <w:rtl w:val="0"/>
         </w:rPr>
         <w:t xml:space="preserve">El sistema debe mostrar mensajes de error claros cuando falle la conexión.</w:t>
-        <w:br w:type="textWrapping"/>
       </w:r>
     </w:p>
     <w:p>
@@ -6221,7 +6718,6 @@
           <w:rtl w:val="0"/>
         </w:rPr>
         <w:t xml:space="preserve">Falla en API externa.</w:t>
-        <w:br w:type="textWrapping"/>
       </w:r>
     </w:p>
     <w:p>
@@ -6246,7 +6742,6 @@
           <w:rtl w:val="0"/>
         </w:rPr>
         <w:t xml:space="preserve">Tiempo de espera superado.</w:t>
-        <w:br w:type="textWrapping"/>
       </w:r>
     </w:p>
     <w:p>
@@ -6271,7 +6766,6 @@
           <w:rtl w:val="0"/>
         </w:rPr>
         <w:t xml:space="preserve">Conexión de red interrumpida.</w:t>
-        <w:br w:type="textWrapping"/>
       </w:r>
     </w:p>
     <w:p>
@@ -6368,7 +6862,6 @@
           <w:rtl w:val="0"/>
         </w:rPr>
         <w:t xml:space="preserve">Mensajes de error implementados y probados en pruebas de desconexión y timeout.</w:t>
-        <w:br w:type="textWrapping"/>
       </w:r>
     </w:p>
     <w:p>
@@ -6391,7 +6884,6 @@
           <w:rtl w:val="0"/>
         </w:rPr>
         <w:t xml:space="preserve">Reintentos automáticos validados.</w:t>
-        <w:br w:type="textWrapping"/>
       </w:r>
     </w:p>
     <w:p>
@@ -6495,7 +6987,6 @@
           <w:rtl w:val="0"/>
         </w:rPr>
         <w:t xml:space="preserve">Todas las consultas hechas por docentes deben almacenarse en la base de datos.</w:t>
-        <w:br w:type="textWrapping"/>
       </w:r>
     </w:p>
     <w:p>
@@ -6520,7 +7011,6 @@
           <w:rtl w:val="0"/>
         </w:rPr>
         <w:t xml:space="preserve">El registro debe incluir: ID del docente, fecha/hora, pregunta enviada, respuesta recibida.</w:t>
-        <w:br w:type="textWrapping"/>
       </w:r>
     </w:p>
     <w:p>
@@ -6617,7 +7107,6 @@
           <w:rtl w:val="0"/>
         </w:rPr>
         <w:t xml:space="preserve">Registro de consultas implementado y probado en la base de datos.</w:t>
-        <w:br w:type="textWrapping"/>
       </w:r>
     </w:p>
     <w:p>
@@ -6640,7 +7129,6 @@
           <w:rtl w:val="0"/>
         </w:rPr>
         <w:t xml:space="preserve">Auditoría validada con usuarios de prueba.</w:t>
-        <w:br w:type="textWrapping"/>
       </w:r>
     </w:p>
     <w:p>
@@ -6667,6 +7155,22 @@
     </w:p>
     <w:p>
       <w:pPr>
+        <w:spacing w:after="240" w:before="240" w:line="240" w:lineRule="auto"/>
+        <w:ind w:left="0" w:firstLine="0"/>
+        <w:rPr>
+          <w:rFonts w:ascii="Times New Roman" w:cs="Times New Roman" w:eastAsia="Times New Roman" w:hAnsi="Times New Roman"/>
+          <w:sz w:val="24"/>
+          <w:szCs w:val="24"/>
+        </w:rPr>
+      </w:pPr>
+      <w:r>
+        <w:rPr>
+          <w:rtl w:val="0"/>
+        </w:rPr>
+      </w:r>
+    </w:p>
+    <w:p>
+      <w:pPr>
         <w:pStyle w:val="Heading3"/>
         <w:keepNext w:val="0"/>
         <w:keepLines w:val="0"/>
@@ -6775,7 +7279,6 @@
           <w:rtl w:val="0"/>
         </w:rPr>
         <w:t xml:space="preserve">El dashboard muestra datos personales, resultados del test y progreso.</w:t>
-        <w:br w:type="textWrapping"/>
       </w:r>
     </w:p>
     <w:p>
@@ -6800,7 +7303,6 @@
           <w:rtl w:val="0"/>
         </w:rPr>
         <w:t xml:space="preserve">Se actualiza en tiempo real.</w:t>
-        <w:br w:type="textWrapping"/>
       </w:r>
     </w:p>
     <w:p>
@@ -6899,32 +7401,6 @@
           <w:rtl w:val="0"/>
         </w:rPr>
         <w:t xml:space="preserve">Dashboard funcional y probado.</w:t>
-        <w:br w:type="textWrapping"/>
-      </w:r>
-    </w:p>
-    <w:p>
-      <w:pPr>
-        <w:numPr>
-          <w:ilvl w:val="0"/>
-          <w:numId w:val="24"/>
-        </w:numPr>
-        <w:spacing w:after="0" w:afterAutospacing="0" w:before="0" w:beforeAutospacing="0" w:line="240" w:lineRule="auto"/>
-        <w:ind w:left="720" w:hanging="360"/>
-        <w:rPr>
-          <w:rFonts w:ascii="Times New Roman" w:cs="Times New Roman" w:eastAsia="Times New Roman" w:hAnsi="Times New Roman"/>
-          <w:sz w:val="24"/>
-          <w:szCs w:val="24"/>
-        </w:rPr>
-      </w:pPr>
-      <w:r>
-        <w:rPr>
-          <w:rFonts w:ascii="Times New Roman" w:cs="Times New Roman" w:eastAsia="Times New Roman" w:hAnsi="Times New Roman"/>
-          <w:sz w:val="24"/>
-          <w:szCs w:val="24"/>
-          <w:rtl w:val="0"/>
-        </w:rPr>
-        <w:t xml:space="preserve">Los datos se cargan dinámicamente desde la base de datos.</w:t>
-        <w:br w:type="textWrapping"/>
       </w:r>
     </w:p>
     <w:p>
@@ -6948,6 +7424,8 @@
           <w:szCs w:val="24"/>
           <w:rtl w:val="0"/>
         </w:rPr>
+        <w:t xml:space="preserve">Los datos se cargan dinámicamente desde la base de datos.</w:t>
+        <w:br w:type="textWrapping"/>
         <w:t xml:space="preserve">Documentación lista.</w:t>
       </w:r>
     </w:p>
@@ -7031,7 +7509,6 @@
           <w:rtl w:val="0"/>
         </w:rPr>
         <w:t xml:space="preserve">Gráficos interactivos y claros.</w:t>
-        <w:br w:type="textWrapping"/>
       </w:r>
     </w:p>
     <w:p>
@@ -7057,7 +7534,6 @@
           <w:rtl w:val="0"/>
         </w:rPr>
         <w:t xml:space="preserve">Datos actualizados en tiempo real.</w:t>
-        <w:br w:type="textWrapping"/>
       </w:r>
     </w:p>
     <w:p>
@@ -7158,7 +7634,6 @@
           <w:rtl w:val="0"/>
         </w:rPr>
         <w:t xml:space="preserve">Gráficos probados y funcionales.</w:t>
-        <w:br w:type="textWrapping"/>
       </w:r>
     </w:p>
     <w:p>
@@ -7290,7 +7765,6 @@
           <w:rtl w:val="0"/>
         </w:rPr>
         <w:t xml:space="preserve">El formulario valida datos obligatorios.</w:t>
-        <w:br w:type="textWrapping"/>
       </w:r>
     </w:p>
     <w:p>
@@ -7316,7 +7790,6 @@
           <w:rtl w:val="0"/>
         </w:rPr>
         <w:t xml:space="preserve">Se almacena en la base de datos.</w:t>
-        <w:br w:type="textWrapping"/>
       </w:r>
     </w:p>
     <w:p>
@@ -7417,7 +7890,6 @@
           <w:rtl w:val="0"/>
         </w:rPr>
         <w:t xml:space="preserve">CRUD probado y funcional.</w:t>
-        <w:br w:type="textWrapping"/>
       </w:r>
     </w:p>
     <w:p>
@@ -7525,7 +7997,6 @@
           <w:rtl w:val="0"/>
         </w:rPr>
         <w:t xml:space="preserve">Validaciones activas en el formulario.</w:t>
-        <w:br w:type="textWrapping"/>
       </w:r>
     </w:p>
     <w:p>
@@ -7551,7 +8022,6 @@
           <w:rtl w:val="0"/>
         </w:rPr>
         <w:t xml:space="preserve">Los cambios se guardan correctamente.</w:t>
-        <w:br w:type="textWrapping"/>
       </w:r>
     </w:p>
     <w:p>
@@ -7652,7 +8122,6 @@
           <w:rtl w:val="0"/>
         </w:rPr>
         <w:t xml:space="preserve">Actualización probada.</w:t>
-        <w:br w:type="textWrapping"/>
       </w:r>
     </w:p>
     <w:p>
@@ -7760,7 +8229,6 @@
           <w:rtl w:val="0"/>
         </w:rPr>
         <w:t xml:space="preserve">Confirmación antes de eliminar.</w:t>
-        <w:br w:type="textWrapping"/>
       </w:r>
     </w:p>
     <w:p>
@@ -7786,7 +8254,6 @@
           <w:rtl w:val="0"/>
         </w:rPr>
         <w:t xml:space="preserve">El alumno desaparece de la lista y BD.</w:t>
-        <w:br w:type="textWrapping"/>
       </w:r>
     </w:p>
     <w:p>
@@ -7887,7 +8354,6 @@
           <w:rtl w:val="0"/>
         </w:rPr>
         <w:t xml:space="preserve">Eliminación probada.</w:t>
-        <w:br w:type="textWrapping"/>
       </w:r>
     </w:p>
     <w:p>
@@ -8025,32 +8491,6 @@
           <w:rtl w:val="0"/>
         </w:rPr>
         <w:t xml:space="preserve">El sistema genera recomendaciones según resultados del test.</w:t>
-        <w:br w:type="textWrapping"/>
-      </w:r>
-    </w:p>
-    <w:p>
-      <w:pPr>
-        <w:numPr>
-          <w:ilvl w:val="0"/>
-          <w:numId w:val="19"/>
-        </w:numPr>
-        <w:spacing w:after="0" w:afterAutospacing="0" w:before="0" w:beforeAutospacing="0" w:line="240" w:lineRule="auto"/>
-        <w:ind w:left="720" w:hanging="360"/>
-        <w:rPr>
-          <w:rFonts w:ascii="Times New Roman" w:cs="Times New Roman" w:eastAsia="Times New Roman" w:hAnsi="Times New Roman"/>
-          <w:sz w:val="24"/>
-          <w:szCs w:val="24"/>
-        </w:rPr>
-      </w:pPr>
-      <w:r>
-        <w:rPr>
-          <w:rFonts w:ascii="Times New Roman" w:cs="Times New Roman" w:eastAsia="Times New Roman" w:hAnsi="Times New Roman"/>
-          <w:sz w:val="24"/>
-          <w:szCs w:val="24"/>
-          <w:rtl w:val="0"/>
-        </w:rPr>
-        <w:t xml:space="preserve">Las recomendaciones se muestran en el dashboard.</w:t>
-        <w:br w:type="textWrapping"/>
       </w:r>
     </w:p>
     <w:p>
@@ -8074,6 +8514,8 @@
           <w:szCs w:val="24"/>
           <w:rtl w:val="0"/>
         </w:rPr>
+        <w:t xml:space="preserve">Las recomendaciones se muestran en el dashboard.</w:t>
+        <w:br w:type="textWrapping"/>
         <w:t xml:space="preserve">Accesibles sólo al alumno correspondiente.</w:t>
         <w:br w:type="textWrapping"/>
       </w:r>
@@ -8150,32 +8592,6 @@
           <w:rtl w:val="0"/>
         </w:rPr>
         <w:t xml:space="preserve">Algoritmo implementado y probado.</w:t>
-        <w:br w:type="textWrapping"/>
-      </w:r>
-    </w:p>
-    <w:p>
-      <w:pPr>
-        <w:numPr>
-          <w:ilvl w:val="0"/>
-          <w:numId w:val="16"/>
-        </w:numPr>
-        <w:spacing w:after="0" w:afterAutospacing="0" w:before="0" w:beforeAutospacing="0" w:line="240" w:lineRule="auto"/>
-        <w:ind w:left="720" w:hanging="360"/>
-        <w:rPr>
-          <w:rFonts w:ascii="Times New Roman" w:cs="Times New Roman" w:eastAsia="Times New Roman" w:hAnsi="Times New Roman"/>
-          <w:sz w:val="24"/>
-          <w:szCs w:val="24"/>
-        </w:rPr>
-      </w:pPr>
-      <w:r>
-        <w:rPr>
-          <w:rFonts w:ascii="Times New Roman" w:cs="Times New Roman" w:eastAsia="Times New Roman" w:hAnsi="Times New Roman"/>
-          <w:sz w:val="24"/>
-          <w:szCs w:val="24"/>
-          <w:rtl w:val="0"/>
-        </w:rPr>
-        <w:t xml:space="preserve">Recomendaciones mostradas correctamente.</w:t>
-        <w:br w:type="textWrapping"/>
       </w:r>
     </w:p>
     <w:p>
@@ -8199,6 +8615,8 @@
           <w:szCs w:val="24"/>
           <w:rtl w:val="0"/>
         </w:rPr>
+        <w:t xml:space="preserve">Recomendaciones mostradas correctamente.</w:t>
+        <w:br w:type="textWrapping"/>
         <w:t xml:space="preserve">Documentación lista.</w:t>
       </w:r>
     </w:p>
@@ -8307,7 +8725,6 @@
           <w:rtl w:val="0"/>
         </w:rPr>
         <w:t xml:space="preserve">Panel muestra listado de alumnos y sus inteligencias predominantes.</w:t>
-        <w:br w:type="textWrapping"/>
       </w:r>
     </w:p>
     <w:p>
@@ -8332,7 +8749,6 @@
           <w:rtl w:val="0"/>
         </w:rPr>
         <w:t xml:space="preserve">Incluye reportes visuales.</w:t>
-        <w:br w:type="textWrapping"/>
       </w:r>
     </w:p>
     <w:p>
@@ -8432,7 +8848,6 @@
           <w:rtl w:val="0"/>
         </w:rPr>
         <w:t xml:space="preserve">Panel implementado y probado con datos reales.</w:t>
-        <w:br w:type="textWrapping"/>
       </w:r>
     </w:p>
     <w:p>
@@ -8926,10 +9341,8 @@
             </w:pPr>
             <w:r>
               <w:rPr>
-                <w:rFonts w:ascii="Times New Roman" w:cs="Times New Roman" w:eastAsia="Times New Roman" w:hAnsi="Times New Roman"/>
                 <w:rtl w:val="0"/>
               </w:rPr>
-              <w:t xml:space="preserve">Alta</w:t>
             </w:r>
           </w:p>
         </w:tc>
@@ -8946,7 +9359,7 @@
                 <w:rFonts w:ascii="Times New Roman" w:cs="Times New Roman" w:eastAsia="Times New Roman" w:hAnsi="Times New Roman"/>
                 <w:rtl w:val="0"/>
               </w:rPr>
-              <w:t xml:space="preserve">2.1: Identificación del tipo de inteligencia predominante</w:t>
+              <w:t xml:space="preserve">1.4:</w:t>
             </w:r>
           </w:p>
         </w:tc>
@@ -8979,10 +9392,8 @@
             </w:pPr>
             <w:r>
               <w:rPr>
-                <w:rFonts w:ascii="Times New Roman" w:cs="Times New Roman" w:eastAsia="Times New Roman" w:hAnsi="Times New Roman"/>
                 <w:rtl w:val="0"/>
               </w:rPr>
-              <w:t xml:space="preserve">5</w:t>
             </w:r>
           </w:p>
         </w:tc>
@@ -9002,10 +9413,8 @@
             </w:pPr>
             <w:r>
               <w:rPr>
-                <w:rFonts w:ascii="Times New Roman" w:cs="Times New Roman" w:eastAsia="Times New Roman" w:hAnsi="Times New Roman"/>
                 <w:rtl w:val="0"/>
               </w:rPr>
-              <w:t xml:space="preserve">Media</w:t>
             </w:r>
           </w:p>
         </w:tc>
@@ -9022,7 +9431,7 @@
                 <w:rFonts w:ascii="Times New Roman" w:cs="Times New Roman" w:eastAsia="Times New Roman" w:hAnsi="Times New Roman"/>
                 <w:rtl w:val="0"/>
               </w:rPr>
-              <w:t xml:space="preserve">2.2: Visualizar resultados del test</w:t>
+              <w:t xml:space="preserve">1.5:</w:t>
             </w:r>
           </w:p>
         </w:tc>
@@ -9055,10 +9464,1436 @@
             </w:pPr>
             <w:r>
               <w:rPr>
-                <w:rFonts w:ascii="Times New Roman" w:cs="Times New Roman" w:eastAsia="Times New Roman" w:hAnsi="Times New Roman"/>
                 <w:rtl w:val="0"/>
               </w:rPr>
+            </w:r>
+          </w:p>
+        </w:tc>
+      </w:tr>
+      <w:tr>
+        <w:trPr>
+          <w:cantSplit w:val="0"/>
+          <w:tblHeader w:val="0"/>
+        </w:trPr>
+        <w:tc>
+          <w:tcPr/>
+          <w:p>
+            <w:pPr>
+              <w:rPr>
+                <w:rFonts w:ascii="Times New Roman" w:cs="Times New Roman" w:eastAsia="Times New Roman" w:hAnsi="Times New Roman"/>
+              </w:rPr>
+            </w:pPr>
+            <w:r>
+              <w:rPr>
+                <w:rtl w:val="0"/>
+              </w:rPr>
+            </w:r>
+          </w:p>
+        </w:tc>
+        <w:tc>
+          <w:tcPr/>
+          <w:p>
+            <w:pPr>
+              <w:rPr>
+                <w:rFonts w:ascii="Times New Roman" w:cs="Times New Roman" w:eastAsia="Times New Roman" w:hAnsi="Times New Roman"/>
+              </w:rPr>
+            </w:pPr>
+            <w:r>
+              <w:rPr>
+                <w:rFonts w:ascii="Times New Roman" w:cs="Times New Roman" w:eastAsia="Times New Roman" w:hAnsi="Times New Roman"/>
+                <w:rtl w:val="0"/>
+              </w:rPr>
+              <w:t xml:space="preserve">1.6:</w:t>
+            </w:r>
+          </w:p>
+        </w:tc>
+        <w:tc>
+          <w:tcPr>
+            <w:vAlign w:val="center"/>
+          </w:tcPr>
+          <w:p>
+            <w:pPr>
+              <w:rPr>
+                <w:rFonts w:ascii="Times New Roman" w:cs="Times New Roman" w:eastAsia="Times New Roman" w:hAnsi="Times New Roman"/>
+              </w:rPr>
+            </w:pPr>
+            <w:r>
+              <w:rPr>
+                <w:rFonts w:ascii="Times New Roman" w:cs="Times New Roman" w:eastAsia="Times New Roman" w:hAnsi="Times New Roman"/>
+                <w:rtl w:val="0"/>
+              </w:rPr>
+              <w:t xml:space="preserve">Pendiente</w:t>
+            </w:r>
+          </w:p>
+        </w:tc>
+        <w:tc>
+          <w:tcPr/>
+          <w:p>
+            <w:pPr>
+              <w:rPr>
+                <w:rFonts w:ascii="Times New Roman" w:cs="Times New Roman" w:eastAsia="Times New Roman" w:hAnsi="Times New Roman"/>
+              </w:rPr>
+            </w:pPr>
+            <w:r>
+              <w:rPr>
+                <w:rtl w:val="0"/>
+              </w:rPr>
+            </w:r>
+          </w:p>
+        </w:tc>
+      </w:tr>
+      <w:tr>
+        <w:trPr>
+          <w:cantSplit w:val="0"/>
+          <w:tblHeader w:val="0"/>
+        </w:trPr>
+        <w:tc>
+          <w:tcPr/>
+          <w:p>
+            <w:pPr>
+              <w:rPr>
+                <w:rFonts w:ascii="Times New Roman" w:cs="Times New Roman" w:eastAsia="Times New Roman" w:hAnsi="Times New Roman"/>
+              </w:rPr>
+            </w:pPr>
+            <w:r>
+              <w:rPr>
+                <w:rtl w:val="0"/>
+              </w:rPr>
+            </w:r>
+          </w:p>
+        </w:tc>
+        <w:tc>
+          <w:tcPr/>
+          <w:p>
+            <w:pPr>
+              <w:rPr>
+                <w:rFonts w:ascii="Times New Roman" w:cs="Times New Roman" w:eastAsia="Times New Roman" w:hAnsi="Times New Roman"/>
+              </w:rPr>
+            </w:pPr>
+            <w:r>
+              <w:rPr>
+                <w:rFonts w:ascii="Times New Roman" w:cs="Times New Roman" w:eastAsia="Times New Roman" w:hAnsi="Times New Roman"/>
+                <w:rtl w:val="0"/>
+              </w:rPr>
+              <w:t xml:space="preserve">1.7:</w:t>
+            </w:r>
+          </w:p>
+        </w:tc>
+        <w:tc>
+          <w:tcPr>
+            <w:vAlign w:val="center"/>
+          </w:tcPr>
+          <w:p>
+            <w:pPr>
+              <w:rPr>
+                <w:rFonts w:ascii="Times New Roman" w:cs="Times New Roman" w:eastAsia="Times New Roman" w:hAnsi="Times New Roman"/>
+              </w:rPr>
+            </w:pPr>
+            <w:r>
+              <w:rPr>
+                <w:rFonts w:ascii="Times New Roman" w:cs="Times New Roman" w:eastAsia="Times New Roman" w:hAnsi="Times New Roman"/>
+                <w:rtl w:val="0"/>
+              </w:rPr>
+              <w:t xml:space="preserve">Pendiente</w:t>
+            </w:r>
+          </w:p>
+        </w:tc>
+        <w:tc>
+          <w:tcPr/>
+          <w:p>
+            <w:pPr>
+              <w:rPr>
+                <w:rFonts w:ascii="Times New Roman" w:cs="Times New Roman" w:eastAsia="Times New Roman" w:hAnsi="Times New Roman"/>
+              </w:rPr>
+            </w:pPr>
+            <w:r>
+              <w:rPr>
+                <w:rtl w:val="0"/>
+              </w:rPr>
+            </w:r>
+          </w:p>
+        </w:tc>
+      </w:tr>
+      <w:tr>
+        <w:trPr>
+          <w:cantSplit w:val="0"/>
+          <w:tblHeader w:val="0"/>
+        </w:trPr>
+        <w:tc>
+          <w:tcPr/>
+          <w:p>
+            <w:pPr>
+              <w:rPr>
+                <w:rFonts w:ascii="Times New Roman" w:cs="Times New Roman" w:eastAsia="Times New Roman" w:hAnsi="Times New Roman"/>
+              </w:rPr>
+            </w:pPr>
+            <w:r>
+              <w:rPr>
+                <w:rtl w:val="0"/>
+              </w:rPr>
+            </w:r>
+          </w:p>
+        </w:tc>
+        <w:tc>
+          <w:tcPr/>
+          <w:p>
+            <w:pPr>
+              <w:rPr>
+                <w:rFonts w:ascii="Times New Roman" w:cs="Times New Roman" w:eastAsia="Times New Roman" w:hAnsi="Times New Roman"/>
+              </w:rPr>
+            </w:pPr>
+            <w:r>
+              <w:rPr>
+                <w:rFonts w:ascii="Times New Roman" w:cs="Times New Roman" w:eastAsia="Times New Roman" w:hAnsi="Times New Roman"/>
+                <w:rtl w:val="0"/>
+              </w:rPr>
+              <w:t xml:space="preserve">1.8:</w:t>
+            </w:r>
+          </w:p>
+        </w:tc>
+        <w:tc>
+          <w:tcPr>
+            <w:vAlign w:val="center"/>
+          </w:tcPr>
+          <w:p>
+            <w:pPr>
+              <w:rPr>
+                <w:rFonts w:ascii="Times New Roman" w:cs="Times New Roman" w:eastAsia="Times New Roman" w:hAnsi="Times New Roman"/>
+              </w:rPr>
+            </w:pPr>
+            <w:r>
+              <w:rPr>
+                <w:rFonts w:ascii="Times New Roman" w:cs="Times New Roman" w:eastAsia="Times New Roman" w:hAnsi="Times New Roman"/>
+                <w:rtl w:val="0"/>
+              </w:rPr>
+              <w:t xml:space="preserve">Pendiente</w:t>
+            </w:r>
+          </w:p>
+        </w:tc>
+        <w:tc>
+          <w:tcPr/>
+          <w:p>
+            <w:pPr>
+              <w:rPr>
+                <w:rFonts w:ascii="Times New Roman" w:cs="Times New Roman" w:eastAsia="Times New Roman" w:hAnsi="Times New Roman"/>
+              </w:rPr>
+            </w:pPr>
+            <w:r>
+              <w:rPr>
+                <w:rtl w:val="0"/>
+              </w:rPr>
+            </w:r>
+          </w:p>
+        </w:tc>
+      </w:tr>
+      <w:tr>
+        <w:trPr>
+          <w:cantSplit w:val="0"/>
+          <w:tblHeader w:val="0"/>
+        </w:trPr>
+        <w:tc>
+          <w:tcPr/>
+          <w:p>
+            <w:pPr>
+              <w:rPr>
+                <w:rFonts w:ascii="Times New Roman" w:cs="Times New Roman" w:eastAsia="Times New Roman" w:hAnsi="Times New Roman"/>
+              </w:rPr>
+            </w:pPr>
+            <w:r>
+              <w:rPr>
+                <w:rtl w:val="0"/>
+              </w:rPr>
+            </w:r>
+          </w:p>
+        </w:tc>
+        <w:tc>
+          <w:tcPr/>
+          <w:p>
+            <w:pPr>
+              <w:rPr>
+                <w:rFonts w:ascii="Times New Roman" w:cs="Times New Roman" w:eastAsia="Times New Roman" w:hAnsi="Times New Roman"/>
+              </w:rPr>
+            </w:pPr>
+            <w:r>
+              <w:rPr>
+                <w:rFonts w:ascii="Times New Roman" w:cs="Times New Roman" w:eastAsia="Times New Roman" w:hAnsi="Times New Roman"/>
+                <w:rtl w:val="0"/>
+              </w:rPr>
+              <w:t xml:space="preserve">1.9:</w:t>
+            </w:r>
+          </w:p>
+        </w:tc>
+        <w:tc>
+          <w:tcPr>
+            <w:vAlign w:val="center"/>
+          </w:tcPr>
+          <w:p>
+            <w:pPr>
+              <w:rPr>
+                <w:rFonts w:ascii="Times New Roman" w:cs="Times New Roman" w:eastAsia="Times New Roman" w:hAnsi="Times New Roman"/>
+              </w:rPr>
+            </w:pPr>
+            <w:r>
+              <w:rPr>
+                <w:rFonts w:ascii="Times New Roman" w:cs="Times New Roman" w:eastAsia="Times New Roman" w:hAnsi="Times New Roman"/>
+                <w:rtl w:val="0"/>
+              </w:rPr>
+              <w:t xml:space="preserve">Pendiente</w:t>
+            </w:r>
+          </w:p>
+        </w:tc>
+        <w:tc>
+          <w:tcPr/>
+          <w:p>
+            <w:pPr>
+              <w:rPr>
+                <w:rFonts w:ascii="Times New Roman" w:cs="Times New Roman" w:eastAsia="Times New Roman" w:hAnsi="Times New Roman"/>
+              </w:rPr>
+            </w:pPr>
+            <w:r>
+              <w:rPr>
+                <w:rtl w:val="0"/>
+              </w:rPr>
+            </w:r>
+          </w:p>
+        </w:tc>
+      </w:tr>
+      <w:tr>
+        <w:trPr>
+          <w:cantSplit w:val="0"/>
+          <w:tblHeader w:val="0"/>
+        </w:trPr>
+        <w:tc>
+          <w:tcPr/>
+          <w:p>
+            <w:pPr>
+              <w:rPr>
+                <w:rFonts w:ascii="Times New Roman" w:cs="Times New Roman" w:eastAsia="Times New Roman" w:hAnsi="Times New Roman"/>
+              </w:rPr>
+            </w:pPr>
+            <w:r>
+              <w:rPr>
+                <w:rtl w:val="0"/>
+              </w:rPr>
+            </w:r>
+          </w:p>
+        </w:tc>
+        <w:tc>
+          <w:tcPr/>
+          <w:p>
+            <w:pPr>
+              <w:rPr>
+                <w:rFonts w:ascii="Times New Roman" w:cs="Times New Roman" w:eastAsia="Times New Roman" w:hAnsi="Times New Roman"/>
+              </w:rPr>
+            </w:pPr>
+            <w:r>
+              <w:rPr>
+                <w:rFonts w:ascii="Times New Roman" w:cs="Times New Roman" w:eastAsia="Times New Roman" w:hAnsi="Times New Roman"/>
+                <w:rtl w:val="0"/>
+              </w:rPr>
+              <w:t xml:space="preserve">1.10:</w:t>
+            </w:r>
+          </w:p>
+        </w:tc>
+        <w:tc>
+          <w:tcPr>
+            <w:vAlign w:val="center"/>
+          </w:tcPr>
+          <w:p>
+            <w:pPr>
+              <w:rPr>
+                <w:rFonts w:ascii="Times New Roman" w:cs="Times New Roman" w:eastAsia="Times New Roman" w:hAnsi="Times New Roman"/>
+              </w:rPr>
+            </w:pPr>
+            <w:r>
+              <w:rPr>
+                <w:rFonts w:ascii="Times New Roman" w:cs="Times New Roman" w:eastAsia="Times New Roman" w:hAnsi="Times New Roman"/>
+                <w:rtl w:val="0"/>
+              </w:rPr>
+              <w:t xml:space="preserve">Pendiente</w:t>
+            </w:r>
+          </w:p>
+        </w:tc>
+        <w:tc>
+          <w:tcPr/>
+          <w:p>
+            <w:pPr>
+              <w:rPr>
+                <w:rFonts w:ascii="Times New Roman" w:cs="Times New Roman" w:eastAsia="Times New Roman" w:hAnsi="Times New Roman"/>
+              </w:rPr>
+            </w:pPr>
+            <w:r>
+              <w:rPr>
+                <w:rtl w:val="0"/>
+              </w:rPr>
+            </w:r>
+          </w:p>
+        </w:tc>
+      </w:tr>
+      <w:tr>
+        <w:trPr>
+          <w:cantSplit w:val="0"/>
+          <w:tblHeader w:val="0"/>
+        </w:trPr>
+        <w:tc>
+          <w:tcPr/>
+          <w:p>
+            <w:pPr>
+              <w:rPr>
+                <w:rFonts w:ascii="Times New Roman" w:cs="Times New Roman" w:eastAsia="Times New Roman" w:hAnsi="Times New Roman"/>
+              </w:rPr>
+            </w:pPr>
+            <w:r>
+              <w:rPr>
+                <w:rtl w:val="0"/>
+              </w:rPr>
+            </w:r>
+          </w:p>
+        </w:tc>
+        <w:tc>
+          <w:tcPr/>
+          <w:p>
+            <w:pPr>
+              <w:rPr>
+                <w:rFonts w:ascii="Times New Roman" w:cs="Times New Roman" w:eastAsia="Times New Roman" w:hAnsi="Times New Roman"/>
+              </w:rPr>
+            </w:pPr>
+            <w:r>
+              <w:rPr>
+                <w:rFonts w:ascii="Times New Roman" w:cs="Times New Roman" w:eastAsia="Times New Roman" w:hAnsi="Times New Roman"/>
+                <w:rtl w:val="0"/>
+              </w:rPr>
+              <w:t xml:space="preserve">1.11:</w:t>
+            </w:r>
+          </w:p>
+        </w:tc>
+        <w:tc>
+          <w:tcPr>
+            <w:vAlign w:val="center"/>
+          </w:tcPr>
+          <w:p>
+            <w:pPr>
+              <w:rPr>
+                <w:rFonts w:ascii="Times New Roman" w:cs="Times New Roman" w:eastAsia="Times New Roman" w:hAnsi="Times New Roman"/>
+              </w:rPr>
+            </w:pPr>
+            <w:r>
+              <w:rPr>
+                <w:rFonts w:ascii="Times New Roman" w:cs="Times New Roman" w:eastAsia="Times New Roman" w:hAnsi="Times New Roman"/>
+                <w:rtl w:val="0"/>
+              </w:rPr>
+              <w:t xml:space="preserve">Pendiente</w:t>
+            </w:r>
+          </w:p>
+        </w:tc>
+        <w:tc>
+          <w:tcPr/>
+          <w:p>
+            <w:pPr>
+              <w:rPr>
+                <w:rFonts w:ascii="Times New Roman" w:cs="Times New Roman" w:eastAsia="Times New Roman" w:hAnsi="Times New Roman"/>
+              </w:rPr>
+            </w:pPr>
+            <w:r>
+              <w:rPr>
+                <w:rtl w:val="0"/>
+              </w:rPr>
+            </w:r>
+          </w:p>
+        </w:tc>
+      </w:tr>
+      <w:tr>
+        <w:trPr>
+          <w:cantSplit w:val="0"/>
+          <w:tblHeader w:val="0"/>
+        </w:trPr>
+        <w:tc>
+          <w:tcPr/>
+          <w:p>
+            <w:pPr>
+              <w:rPr>
+                <w:rFonts w:ascii="Times New Roman" w:cs="Times New Roman" w:eastAsia="Times New Roman" w:hAnsi="Times New Roman"/>
+              </w:rPr>
+            </w:pPr>
+            <w:r>
+              <w:rPr>
+                <w:rtl w:val="0"/>
+              </w:rPr>
+            </w:r>
+          </w:p>
+        </w:tc>
+        <w:tc>
+          <w:tcPr/>
+          <w:p>
+            <w:pPr>
+              <w:rPr>
+                <w:rFonts w:ascii="Times New Roman" w:cs="Times New Roman" w:eastAsia="Times New Roman" w:hAnsi="Times New Roman"/>
+              </w:rPr>
+            </w:pPr>
+            <w:r>
+              <w:rPr>
+                <w:rFonts w:ascii="Times New Roman" w:cs="Times New Roman" w:eastAsia="Times New Roman" w:hAnsi="Times New Roman"/>
+                <w:rtl w:val="0"/>
+              </w:rPr>
+              <w:t xml:space="preserve">1.12:</w:t>
+            </w:r>
+          </w:p>
+        </w:tc>
+        <w:tc>
+          <w:tcPr>
+            <w:vAlign w:val="center"/>
+          </w:tcPr>
+          <w:p>
+            <w:pPr>
+              <w:rPr>
+                <w:rFonts w:ascii="Times New Roman" w:cs="Times New Roman" w:eastAsia="Times New Roman" w:hAnsi="Times New Roman"/>
+              </w:rPr>
+            </w:pPr>
+            <w:r>
+              <w:rPr>
+                <w:rFonts w:ascii="Times New Roman" w:cs="Times New Roman" w:eastAsia="Times New Roman" w:hAnsi="Times New Roman"/>
+                <w:rtl w:val="0"/>
+              </w:rPr>
+              <w:t xml:space="preserve">Pendiente</w:t>
+            </w:r>
+          </w:p>
+        </w:tc>
+        <w:tc>
+          <w:tcPr/>
+          <w:p>
+            <w:pPr>
+              <w:rPr>
+                <w:rFonts w:ascii="Times New Roman" w:cs="Times New Roman" w:eastAsia="Times New Roman" w:hAnsi="Times New Roman"/>
+              </w:rPr>
+            </w:pPr>
+            <w:r>
+              <w:rPr>
+                <w:rtl w:val="0"/>
+              </w:rPr>
+            </w:r>
+          </w:p>
+        </w:tc>
+      </w:tr>
+      <w:tr>
+        <w:trPr>
+          <w:cantSplit w:val="0"/>
+          <w:trHeight w:val="237.978515625" w:hRule="atLeast"/>
+          <w:tblHeader w:val="0"/>
+        </w:trPr>
+        <w:tc>
+          <w:tcPr/>
+          <w:p>
+            <w:pPr>
+              <w:rPr>
+                <w:rFonts w:ascii="Times New Roman" w:cs="Times New Roman" w:eastAsia="Times New Roman" w:hAnsi="Times New Roman"/>
+              </w:rPr>
+            </w:pPr>
+            <w:r>
+              <w:rPr>
+                <w:rFonts w:ascii="Times New Roman" w:cs="Times New Roman" w:eastAsia="Times New Roman" w:hAnsi="Times New Roman"/>
+                <w:rtl w:val="0"/>
+              </w:rPr>
+              <w:t xml:space="preserve">Alta</w:t>
+            </w:r>
+          </w:p>
+        </w:tc>
+        <w:tc>
+          <w:tcPr/>
+          <w:p>
+            <w:pPr>
+              <w:rPr>
+                <w:rFonts w:ascii="Times New Roman" w:cs="Times New Roman" w:eastAsia="Times New Roman" w:hAnsi="Times New Roman"/>
+              </w:rPr>
+            </w:pPr>
+            <w:r>
+              <w:rPr>
+                <w:rFonts w:ascii="Times New Roman" w:cs="Times New Roman" w:eastAsia="Times New Roman" w:hAnsi="Times New Roman"/>
+                <w:rtl w:val="0"/>
+              </w:rPr>
+              <w:t xml:space="preserve">2.1: Visualización del test en la práctica.</w:t>
+            </w:r>
+          </w:p>
+        </w:tc>
+        <w:tc>
+          <w:tcPr>
+            <w:vAlign w:val="center"/>
+          </w:tcPr>
+          <w:p>
+            <w:pPr>
+              <w:rPr>
+                <w:rFonts w:ascii="Times New Roman" w:cs="Times New Roman" w:eastAsia="Times New Roman" w:hAnsi="Times New Roman"/>
+              </w:rPr>
+            </w:pPr>
+            <w:r>
+              <w:rPr>
+                <w:rFonts w:ascii="Times New Roman" w:cs="Times New Roman" w:eastAsia="Times New Roman" w:hAnsi="Times New Roman"/>
+                <w:rtl w:val="0"/>
+              </w:rPr>
+              <w:t xml:space="preserve">Pendiente</w:t>
+            </w:r>
+          </w:p>
+        </w:tc>
+        <w:tc>
+          <w:tcPr/>
+          <w:p>
+            <w:pPr>
+              <w:rPr>
+                <w:rFonts w:ascii="Times New Roman" w:cs="Times New Roman" w:eastAsia="Times New Roman" w:hAnsi="Times New Roman"/>
+              </w:rPr>
+            </w:pPr>
+            <w:r>
+              <w:rPr>
+                <w:rFonts w:ascii="Times New Roman" w:cs="Times New Roman" w:eastAsia="Times New Roman" w:hAnsi="Times New Roman"/>
+                <w:rtl w:val="0"/>
+              </w:rPr>
+              <w:t xml:space="preserve">5</w:t>
+            </w:r>
+          </w:p>
+        </w:tc>
+      </w:tr>
+      <w:tr>
+        <w:trPr>
+          <w:cantSplit w:val="0"/>
+          <w:trHeight w:val="237.978515625" w:hRule="atLeast"/>
+          <w:tblHeader w:val="0"/>
+        </w:trPr>
+        <w:tc>
+          <w:tcPr/>
+          <w:p>
+            <w:pPr>
+              <w:rPr>
+                <w:rFonts w:ascii="Times New Roman" w:cs="Times New Roman" w:eastAsia="Times New Roman" w:hAnsi="Times New Roman"/>
+              </w:rPr>
+            </w:pPr>
+            <w:r>
+              <w:rPr>
+                <w:rFonts w:ascii="Times New Roman" w:cs="Times New Roman" w:eastAsia="Times New Roman" w:hAnsi="Times New Roman"/>
+                <w:rtl w:val="0"/>
+              </w:rPr>
+              <w:t xml:space="preserve">Media</w:t>
+            </w:r>
+          </w:p>
+        </w:tc>
+        <w:tc>
+          <w:tcPr/>
+          <w:p>
+            <w:pPr>
+              <w:rPr>
+                <w:rFonts w:ascii="Times New Roman" w:cs="Times New Roman" w:eastAsia="Times New Roman" w:hAnsi="Times New Roman"/>
+              </w:rPr>
+            </w:pPr>
+            <w:r>
+              <w:rPr>
+                <w:rFonts w:ascii="Times New Roman" w:cs="Times New Roman" w:eastAsia="Times New Roman" w:hAnsi="Times New Roman"/>
+                <w:rtl w:val="0"/>
+              </w:rPr>
+              <w:t xml:space="preserve">2.2: Validez del test de Inteligencias Múltiples. </w:t>
+            </w:r>
+          </w:p>
+        </w:tc>
+        <w:tc>
+          <w:tcPr>
+            <w:vAlign w:val="center"/>
+          </w:tcPr>
+          <w:p>
+            <w:pPr>
+              <w:rPr>
+                <w:rFonts w:ascii="Times New Roman" w:cs="Times New Roman" w:eastAsia="Times New Roman" w:hAnsi="Times New Roman"/>
+              </w:rPr>
+            </w:pPr>
+            <w:r>
+              <w:rPr>
+                <w:rFonts w:ascii="Times New Roman" w:cs="Times New Roman" w:eastAsia="Times New Roman" w:hAnsi="Times New Roman"/>
+                <w:rtl w:val="0"/>
+              </w:rPr>
+              <w:t xml:space="preserve">Pendiente</w:t>
+            </w:r>
+          </w:p>
+        </w:tc>
+        <w:tc>
+          <w:tcPr/>
+          <w:p>
+            <w:pPr>
+              <w:rPr>
+                <w:rFonts w:ascii="Times New Roman" w:cs="Times New Roman" w:eastAsia="Times New Roman" w:hAnsi="Times New Roman"/>
+              </w:rPr>
+            </w:pPr>
+            <w:r>
+              <w:rPr>
+                <w:rFonts w:ascii="Times New Roman" w:cs="Times New Roman" w:eastAsia="Times New Roman" w:hAnsi="Times New Roman"/>
+                <w:rtl w:val="0"/>
+              </w:rPr>
+              <w:t xml:space="preserve">4</w:t>
+            </w:r>
+          </w:p>
+        </w:tc>
+      </w:tr>
+      <w:tr>
+        <w:trPr>
+          <w:cantSplit w:val="0"/>
+          <w:trHeight w:val="237.978515625" w:hRule="atLeast"/>
+          <w:tblHeader w:val="0"/>
+        </w:trPr>
+        <w:tc>
+          <w:tcPr/>
+          <w:p>
+            <w:pPr>
+              <w:rPr>
+                <w:rFonts w:ascii="Times New Roman" w:cs="Times New Roman" w:eastAsia="Times New Roman" w:hAnsi="Times New Roman"/>
+              </w:rPr>
+            </w:pPr>
+            <w:r>
+              <w:rPr>
+                <w:rFonts w:ascii="Times New Roman" w:cs="Times New Roman" w:eastAsia="Times New Roman" w:hAnsi="Times New Roman"/>
+                <w:rtl w:val="0"/>
+              </w:rPr>
+              <w:t xml:space="preserve">Media</w:t>
+            </w:r>
+          </w:p>
+        </w:tc>
+        <w:tc>
+          <w:tcPr/>
+          <w:p>
+            <w:pPr>
+              <w:rPr>
+                <w:rFonts w:ascii="Times New Roman" w:cs="Times New Roman" w:eastAsia="Times New Roman" w:hAnsi="Times New Roman"/>
+              </w:rPr>
+            </w:pPr>
+            <w:r>
+              <w:rPr>
+                <w:rFonts w:ascii="Times New Roman" w:cs="Times New Roman" w:eastAsia="Times New Roman" w:hAnsi="Times New Roman"/>
+                <w:rtl w:val="0"/>
+              </w:rPr>
+              <w:t xml:space="preserve">2.3: Realizar test de inteligencias múltiples.</w:t>
+            </w:r>
+          </w:p>
+        </w:tc>
+        <w:tc>
+          <w:tcPr>
+            <w:vAlign w:val="center"/>
+          </w:tcPr>
+          <w:p>
+            <w:pPr>
+              <w:rPr>
+                <w:rFonts w:ascii="Times New Roman" w:cs="Times New Roman" w:eastAsia="Times New Roman" w:hAnsi="Times New Roman"/>
+              </w:rPr>
+            </w:pPr>
+            <w:r>
+              <w:rPr>
+                <w:rFonts w:ascii="Times New Roman" w:cs="Times New Roman" w:eastAsia="Times New Roman" w:hAnsi="Times New Roman"/>
+                <w:rtl w:val="0"/>
+              </w:rPr>
+              <w:t xml:space="preserve">Pendiente</w:t>
+            </w:r>
+          </w:p>
+        </w:tc>
+        <w:tc>
+          <w:tcPr/>
+          <w:p>
+            <w:pPr>
+              <w:rPr>
+                <w:rFonts w:ascii="Times New Roman" w:cs="Times New Roman" w:eastAsia="Times New Roman" w:hAnsi="Times New Roman"/>
+              </w:rPr>
+            </w:pPr>
+            <w:r>
+              <w:rPr>
+                <w:rFonts w:ascii="Times New Roman" w:cs="Times New Roman" w:eastAsia="Times New Roman" w:hAnsi="Times New Roman"/>
+                <w:rtl w:val="0"/>
+              </w:rPr>
+              <w:t xml:space="preserve">6</w:t>
+            </w:r>
+          </w:p>
+        </w:tc>
+      </w:tr>
+      <w:tr>
+        <w:trPr>
+          <w:cantSplit w:val="0"/>
+          <w:trHeight w:val="237.978515625" w:hRule="atLeast"/>
+          <w:tblHeader w:val="0"/>
+        </w:trPr>
+        <w:tc>
+          <w:tcPr/>
+          <w:p>
+            <w:pPr>
+              <w:rPr>
+                <w:rFonts w:ascii="Times New Roman" w:cs="Times New Roman" w:eastAsia="Times New Roman" w:hAnsi="Times New Roman"/>
+              </w:rPr>
+            </w:pPr>
+            <w:r>
+              <w:rPr>
+                <w:rFonts w:ascii="Times New Roman" w:cs="Times New Roman" w:eastAsia="Times New Roman" w:hAnsi="Times New Roman"/>
+                <w:rtl w:val="0"/>
+              </w:rPr>
+              <w:t xml:space="preserve">Media</w:t>
+            </w:r>
+          </w:p>
+        </w:tc>
+        <w:tc>
+          <w:tcPr/>
+          <w:p>
+            <w:pPr>
+              <w:rPr>
+                <w:rFonts w:ascii="Times New Roman" w:cs="Times New Roman" w:eastAsia="Times New Roman" w:hAnsi="Times New Roman"/>
+              </w:rPr>
+            </w:pPr>
+            <w:r>
+              <w:rPr>
+                <w:rFonts w:ascii="Times New Roman" w:cs="Times New Roman" w:eastAsia="Times New Roman" w:hAnsi="Times New Roman"/>
+                <w:rtl w:val="0"/>
+              </w:rPr>
+              <w:t xml:space="preserve">2.4: Guardar avances dentro del test.</w:t>
+            </w:r>
+          </w:p>
+        </w:tc>
+        <w:tc>
+          <w:tcPr>
+            <w:vAlign w:val="center"/>
+          </w:tcPr>
+          <w:p>
+            <w:pPr>
+              <w:rPr>
+                <w:rFonts w:ascii="Times New Roman" w:cs="Times New Roman" w:eastAsia="Times New Roman" w:hAnsi="Times New Roman"/>
+              </w:rPr>
+            </w:pPr>
+            <w:r>
+              <w:rPr>
+                <w:rFonts w:ascii="Times New Roman" w:cs="Times New Roman" w:eastAsia="Times New Roman" w:hAnsi="Times New Roman"/>
+                <w:rtl w:val="0"/>
+              </w:rPr>
+              <w:t xml:space="preserve">Pendiente</w:t>
+            </w:r>
+          </w:p>
+        </w:tc>
+        <w:tc>
+          <w:tcPr/>
+          <w:p>
+            <w:pPr>
+              <w:rPr>
+                <w:rFonts w:ascii="Times New Roman" w:cs="Times New Roman" w:eastAsia="Times New Roman" w:hAnsi="Times New Roman"/>
+              </w:rPr>
+            </w:pPr>
+            <w:r>
+              <w:rPr>
+                <w:rFonts w:ascii="Times New Roman" w:cs="Times New Roman" w:eastAsia="Times New Roman" w:hAnsi="Times New Roman"/>
+                <w:rtl w:val="0"/>
+              </w:rPr>
               <w:t xml:space="preserve">3</w:t>
+            </w:r>
+          </w:p>
+        </w:tc>
+      </w:tr>
+      <w:tr>
+        <w:trPr>
+          <w:cantSplit w:val="0"/>
+          <w:trHeight w:val="237.978515625" w:hRule="atLeast"/>
+          <w:tblHeader w:val="0"/>
+        </w:trPr>
+        <w:tc>
+          <w:tcPr/>
+          <w:p>
+            <w:pPr>
+              <w:rPr>
+                <w:rFonts w:ascii="Times New Roman" w:cs="Times New Roman" w:eastAsia="Times New Roman" w:hAnsi="Times New Roman"/>
+              </w:rPr>
+            </w:pPr>
+            <w:r>
+              <w:rPr>
+                <w:rFonts w:ascii="Times New Roman" w:cs="Times New Roman" w:eastAsia="Times New Roman" w:hAnsi="Times New Roman"/>
+                <w:rtl w:val="0"/>
+              </w:rPr>
+              <w:t xml:space="preserve">Alta</w:t>
+            </w:r>
+          </w:p>
+        </w:tc>
+        <w:tc>
+          <w:tcPr/>
+          <w:p>
+            <w:pPr>
+              <w:rPr>
+                <w:rFonts w:ascii="Times New Roman" w:cs="Times New Roman" w:eastAsia="Times New Roman" w:hAnsi="Times New Roman"/>
+              </w:rPr>
+            </w:pPr>
+            <w:r>
+              <w:rPr>
+                <w:rFonts w:ascii="Times New Roman" w:cs="Times New Roman" w:eastAsia="Times New Roman" w:hAnsi="Times New Roman"/>
+                <w:rtl w:val="0"/>
+              </w:rPr>
+              <w:t xml:space="preserve">2.5: Cálculo de puntaje del test.</w:t>
+            </w:r>
+          </w:p>
+        </w:tc>
+        <w:tc>
+          <w:tcPr>
+            <w:vAlign w:val="center"/>
+          </w:tcPr>
+          <w:p>
+            <w:pPr>
+              <w:rPr>
+                <w:rFonts w:ascii="Times New Roman" w:cs="Times New Roman" w:eastAsia="Times New Roman" w:hAnsi="Times New Roman"/>
+              </w:rPr>
+            </w:pPr>
+            <w:r>
+              <w:rPr>
+                <w:rFonts w:ascii="Times New Roman" w:cs="Times New Roman" w:eastAsia="Times New Roman" w:hAnsi="Times New Roman"/>
+                <w:rtl w:val="0"/>
+              </w:rPr>
+              <w:t xml:space="preserve">Pendiente</w:t>
+            </w:r>
+          </w:p>
+        </w:tc>
+        <w:tc>
+          <w:tcPr/>
+          <w:p>
+            <w:pPr>
+              <w:rPr>
+                <w:rFonts w:ascii="Times New Roman" w:cs="Times New Roman" w:eastAsia="Times New Roman" w:hAnsi="Times New Roman"/>
+              </w:rPr>
+            </w:pPr>
+            <w:r>
+              <w:rPr>
+                <w:rFonts w:ascii="Times New Roman" w:cs="Times New Roman" w:eastAsia="Times New Roman" w:hAnsi="Times New Roman"/>
+                <w:rtl w:val="0"/>
+              </w:rPr>
+              <w:t xml:space="preserve">4</w:t>
+            </w:r>
+          </w:p>
+        </w:tc>
+      </w:tr>
+      <w:tr>
+        <w:trPr>
+          <w:cantSplit w:val="0"/>
+          <w:trHeight w:val="237.978515625" w:hRule="atLeast"/>
+          <w:tblHeader w:val="0"/>
+        </w:trPr>
+        <w:tc>
+          <w:tcPr/>
+          <w:p>
+            <w:pPr>
+              <w:rPr>
+                <w:rFonts w:ascii="Times New Roman" w:cs="Times New Roman" w:eastAsia="Times New Roman" w:hAnsi="Times New Roman"/>
+              </w:rPr>
+            </w:pPr>
+            <w:r>
+              <w:rPr>
+                <w:rFonts w:ascii="Times New Roman" w:cs="Times New Roman" w:eastAsia="Times New Roman" w:hAnsi="Times New Roman"/>
+                <w:rtl w:val="0"/>
+              </w:rPr>
+              <w:t xml:space="preserve">Media</w:t>
+            </w:r>
+          </w:p>
+        </w:tc>
+        <w:tc>
+          <w:tcPr/>
+          <w:p>
+            <w:pPr>
+              <w:rPr>
+                <w:rFonts w:ascii="Times New Roman" w:cs="Times New Roman" w:eastAsia="Times New Roman" w:hAnsi="Times New Roman"/>
+              </w:rPr>
+            </w:pPr>
+            <w:r>
+              <w:rPr>
+                <w:rFonts w:ascii="Times New Roman" w:cs="Times New Roman" w:eastAsia="Times New Roman" w:hAnsi="Times New Roman"/>
+                <w:rtl w:val="0"/>
+              </w:rPr>
+              <w:t xml:space="preserve">2.6: Desglose de puntajes.</w:t>
+            </w:r>
+          </w:p>
+        </w:tc>
+        <w:tc>
+          <w:tcPr>
+            <w:vAlign w:val="center"/>
+          </w:tcPr>
+          <w:p>
+            <w:pPr>
+              <w:rPr>
+                <w:rFonts w:ascii="Times New Roman" w:cs="Times New Roman" w:eastAsia="Times New Roman" w:hAnsi="Times New Roman"/>
+              </w:rPr>
+            </w:pPr>
+            <w:r>
+              <w:rPr>
+                <w:rFonts w:ascii="Times New Roman" w:cs="Times New Roman" w:eastAsia="Times New Roman" w:hAnsi="Times New Roman"/>
+                <w:rtl w:val="0"/>
+              </w:rPr>
+              <w:t xml:space="preserve">Pendiente</w:t>
+            </w:r>
+          </w:p>
+        </w:tc>
+        <w:tc>
+          <w:tcPr/>
+          <w:p>
+            <w:pPr>
+              <w:rPr>
+                <w:rFonts w:ascii="Times New Roman" w:cs="Times New Roman" w:eastAsia="Times New Roman" w:hAnsi="Times New Roman"/>
+              </w:rPr>
+            </w:pPr>
+            <w:r>
+              <w:rPr>
+                <w:rFonts w:ascii="Times New Roman" w:cs="Times New Roman" w:eastAsia="Times New Roman" w:hAnsi="Times New Roman"/>
+                <w:rtl w:val="0"/>
+              </w:rPr>
+              <w:t xml:space="preserve">5</w:t>
+            </w:r>
+          </w:p>
+        </w:tc>
+      </w:tr>
+      <w:tr>
+        <w:trPr>
+          <w:cantSplit w:val="0"/>
+          <w:trHeight w:val="237.978515625" w:hRule="atLeast"/>
+          <w:tblHeader w:val="0"/>
+        </w:trPr>
+        <w:tc>
+          <w:tcPr/>
+          <w:p>
+            <w:pPr>
+              <w:rPr>
+                <w:rFonts w:ascii="Times New Roman" w:cs="Times New Roman" w:eastAsia="Times New Roman" w:hAnsi="Times New Roman"/>
+              </w:rPr>
+            </w:pPr>
+            <w:r>
+              <w:rPr>
+                <w:rFonts w:ascii="Times New Roman" w:cs="Times New Roman" w:eastAsia="Times New Roman" w:hAnsi="Times New Roman"/>
+                <w:rtl w:val="0"/>
+              </w:rPr>
+              <w:t xml:space="preserve">Alta</w:t>
+            </w:r>
+          </w:p>
+        </w:tc>
+        <w:tc>
+          <w:tcPr/>
+          <w:p>
+            <w:pPr>
+              <w:rPr>
+                <w:rFonts w:ascii="Times New Roman" w:cs="Times New Roman" w:eastAsia="Times New Roman" w:hAnsi="Times New Roman"/>
+              </w:rPr>
+            </w:pPr>
+            <w:r>
+              <w:rPr>
+                <w:rFonts w:ascii="Times New Roman" w:cs="Times New Roman" w:eastAsia="Times New Roman" w:hAnsi="Times New Roman"/>
+                <w:rtl w:val="0"/>
+              </w:rPr>
+              <w:t xml:space="preserve">2.7: Resultado del tipo de inteligencia predominante.</w:t>
+            </w:r>
+          </w:p>
+        </w:tc>
+        <w:tc>
+          <w:tcPr>
+            <w:vAlign w:val="center"/>
+          </w:tcPr>
+          <w:p>
+            <w:pPr>
+              <w:rPr>
+                <w:rFonts w:ascii="Times New Roman" w:cs="Times New Roman" w:eastAsia="Times New Roman" w:hAnsi="Times New Roman"/>
+              </w:rPr>
+            </w:pPr>
+            <w:r>
+              <w:rPr>
+                <w:rFonts w:ascii="Times New Roman" w:cs="Times New Roman" w:eastAsia="Times New Roman" w:hAnsi="Times New Roman"/>
+                <w:rtl w:val="0"/>
+              </w:rPr>
+              <w:t xml:space="preserve">Pendiente</w:t>
+            </w:r>
+          </w:p>
+        </w:tc>
+        <w:tc>
+          <w:tcPr/>
+          <w:p>
+            <w:pPr>
+              <w:rPr>
+                <w:rFonts w:ascii="Times New Roman" w:cs="Times New Roman" w:eastAsia="Times New Roman" w:hAnsi="Times New Roman"/>
+              </w:rPr>
+            </w:pPr>
+            <w:r>
+              <w:rPr>
+                <w:rFonts w:ascii="Times New Roman" w:cs="Times New Roman" w:eastAsia="Times New Roman" w:hAnsi="Times New Roman"/>
+                <w:rtl w:val="0"/>
+              </w:rPr>
+              <w:t xml:space="preserve">3</w:t>
+            </w:r>
+          </w:p>
+        </w:tc>
+      </w:tr>
+      <w:tr>
+        <w:trPr>
+          <w:cantSplit w:val="0"/>
+          <w:trHeight w:val="237.978515625" w:hRule="atLeast"/>
+          <w:tblHeader w:val="0"/>
+        </w:trPr>
+        <w:tc>
+          <w:tcPr/>
+          <w:p>
+            <w:pPr>
+              <w:rPr>
+                <w:rFonts w:ascii="Times New Roman" w:cs="Times New Roman" w:eastAsia="Times New Roman" w:hAnsi="Times New Roman"/>
+              </w:rPr>
+            </w:pPr>
+            <w:r>
+              <w:rPr>
+                <w:rFonts w:ascii="Times New Roman" w:cs="Times New Roman" w:eastAsia="Times New Roman" w:hAnsi="Times New Roman"/>
+                <w:rtl w:val="0"/>
+              </w:rPr>
+              <w:t xml:space="preserve">Media</w:t>
+            </w:r>
+          </w:p>
+        </w:tc>
+        <w:tc>
+          <w:tcPr/>
+          <w:p>
+            <w:pPr>
+              <w:rPr>
+                <w:rFonts w:ascii="Times New Roman" w:cs="Times New Roman" w:eastAsia="Times New Roman" w:hAnsi="Times New Roman"/>
+              </w:rPr>
+            </w:pPr>
+            <w:r>
+              <w:rPr>
+                <w:rFonts w:ascii="Times New Roman" w:cs="Times New Roman" w:eastAsia="Times New Roman" w:hAnsi="Times New Roman"/>
+                <w:rtl w:val="0"/>
+              </w:rPr>
+              <w:t xml:space="preserve">2.8: Visualización de resultados</w:t>
+            </w:r>
+          </w:p>
+        </w:tc>
+        <w:tc>
+          <w:tcPr>
+            <w:vAlign w:val="center"/>
+          </w:tcPr>
+          <w:p>
+            <w:pPr>
+              <w:rPr>
+                <w:rFonts w:ascii="Times New Roman" w:cs="Times New Roman" w:eastAsia="Times New Roman" w:hAnsi="Times New Roman"/>
+              </w:rPr>
+            </w:pPr>
+            <w:r>
+              <w:rPr>
+                <w:rFonts w:ascii="Times New Roman" w:cs="Times New Roman" w:eastAsia="Times New Roman" w:hAnsi="Times New Roman"/>
+                <w:rtl w:val="0"/>
+              </w:rPr>
+              <w:t xml:space="preserve">Pendiente</w:t>
+            </w:r>
+          </w:p>
+        </w:tc>
+        <w:tc>
+          <w:tcPr/>
+          <w:p>
+            <w:pPr>
+              <w:rPr>
+                <w:rFonts w:ascii="Times New Roman" w:cs="Times New Roman" w:eastAsia="Times New Roman" w:hAnsi="Times New Roman"/>
+              </w:rPr>
+            </w:pPr>
+            <w:r>
+              <w:rPr>
+                <w:rFonts w:ascii="Times New Roman" w:cs="Times New Roman" w:eastAsia="Times New Roman" w:hAnsi="Times New Roman"/>
+                <w:rtl w:val="0"/>
+              </w:rPr>
+              <w:t xml:space="preserve">7</w:t>
+            </w:r>
+          </w:p>
+        </w:tc>
+      </w:tr>
+      <w:tr>
+        <w:trPr>
+          <w:cantSplit w:val="0"/>
+          <w:trHeight w:val="237.978515625" w:hRule="atLeast"/>
+          <w:tblHeader w:val="0"/>
+        </w:trPr>
+        <w:tc>
+          <w:tcPr/>
+          <w:p>
+            <w:pPr>
+              <w:rPr>
+                <w:rFonts w:ascii="Times New Roman" w:cs="Times New Roman" w:eastAsia="Times New Roman" w:hAnsi="Times New Roman"/>
+              </w:rPr>
+            </w:pPr>
+            <w:r>
+              <w:rPr>
+                <w:rFonts w:ascii="Times New Roman" w:cs="Times New Roman" w:eastAsia="Times New Roman" w:hAnsi="Times New Roman"/>
+                <w:rtl w:val="0"/>
+              </w:rPr>
+              <w:t xml:space="preserve">Media</w:t>
+            </w:r>
+          </w:p>
+        </w:tc>
+        <w:tc>
+          <w:tcPr/>
+          <w:p>
+            <w:pPr>
+              <w:rPr>
+                <w:rFonts w:ascii="Times New Roman" w:cs="Times New Roman" w:eastAsia="Times New Roman" w:hAnsi="Times New Roman"/>
+              </w:rPr>
+            </w:pPr>
+            <w:r>
+              <w:rPr>
+                <w:rFonts w:ascii="Times New Roman" w:cs="Times New Roman" w:eastAsia="Times New Roman" w:hAnsi="Times New Roman"/>
+                <w:rtl w:val="0"/>
+              </w:rPr>
+              <w:t xml:space="preserve">2.9: Reporte personal de test.</w:t>
+            </w:r>
+          </w:p>
+        </w:tc>
+        <w:tc>
+          <w:tcPr>
+            <w:vAlign w:val="center"/>
+          </w:tcPr>
+          <w:p>
+            <w:pPr>
+              <w:rPr>
+                <w:rFonts w:ascii="Times New Roman" w:cs="Times New Roman" w:eastAsia="Times New Roman" w:hAnsi="Times New Roman"/>
+              </w:rPr>
+            </w:pPr>
+            <w:r>
+              <w:rPr>
+                <w:rFonts w:ascii="Times New Roman" w:cs="Times New Roman" w:eastAsia="Times New Roman" w:hAnsi="Times New Roman"/>
+                <w:rtl w:val="0"/>
+              </w:rPr>
+              <w:t xml:space="preserve">Pendiente</w:t>
+            </w:r>
+          </w:p>
+        </w:tc>
+        <w:tc>
+          <w:tcPr/>
+          <w:p>
+            <w:pPr>
+              <w:rPr>
+                <w:rFonts w:ascii="Times New Roman" w:cs="Times New Roman" w:eastAsia="Times New Roman" w:hAnsi="Times New Roman"/>
+              </w:rPr>
+            </w:pPr>
+            <w:r>
+              <w:rPr>
+                <w:rFonts w:ascii="Times New Roman" w:cs="Times New Roman" w:eastAsia="Times New Roman" w:hAnsi="Times New Roman"/>
+                <w:rtl w:val="0"/>
+              </w:rPr>
+              <w:t xml:space="preserve">4</w:t>
+            </w:r>
+          </w:p>
+        </w:tc>
+      </w:tr>
+      <w:tr>
+        <w:trPr>
+          <w:cantSplit w:val="0"/>
+          <w:trHeight w:val="237.978515625" w:hRule="atLeast"/>
+          <w:tblHeader w:val="0"/>
+        </w:trPr>
+        <w:tc>
+          <w:tcPr/>
+          <w:p>
+            <w:pPr>
+              <w:rPr>
+                <w:rFonts w:ascii="Times New Roman" w:cs="Times New Roman" w:eastAsia="Times New Roman" w:hAnsi="Times New Roman"/>
+              </w:rPr>
+            </w:pPr>
+            <w:r>
+              <w:rPr>
+                <w:rFonts w:ascii="Times New Roman" w:cs="Times New Roman" w:eastAsia="Times New Roman" w:hAnsi="Times New Roman"/>
+                <w:rtl w:val="0"/>
+              </w:rPr>
+              <w:t xml:space="preserve">Baja</w:t>
+            </w:r>
+          </w:p>
+        </w:tc>
+        <w:tc>
+          <w:tcPr/>
+          <w:p>
+            <w:pPr>
+              <w:rPr>
+                <w:rFonts w:ascii="Times New Roman" w:cs="Times New Roman" w:eastAsia="Times New Roman" w:hAnsi="Times New Roman"/>
+              </w:rPr>
+            </w:pPr>
+            <w:r>
+              <w:rPr>
+                <w:rFonts w:ascii="Times New Roman" w:cs="Times New Roman" w:eastAsia="Times New Roman" w:hAnsi="Times New Roman"/>
+                <w:rtl w:val="0"/>
+              </w:rPr>
+              <w:t xml:space="preserve">2.10:Reporte grupal del test</w:t>
+            </w:r>
+          </w:p>
+        </w:tc>
+        <w:tc>
+          <w:tcPr>
+            <w:vAlign w:val="center"/>
+          </w:tcPr>
+          <w:p>
+            <w:pPr>
+              <w:rPr>
+                <w:rFonts w:ascii="Times New Roman" w:cs="Times New Roman" w:eastAsia="Times New Roman" w:hAnsi="Times New Roman"/>
+              </w:rPr>
+            </w:pPr>
+            <w:r>
+              <w:rPr>
+                <w:rFonts w:ascii="Times New Roman" w:cs="Times New Roman" w:eastAsia="Times New Roman" w:hAnsi="Times New Roman"/>
+                <w:rtl w:val="0"/>
+              </w:rPr>
+              <w:t xml:space="preserve">Pendiente</w:t>
+            </w:r>
+          </w:p>
+        </w:tc>
+        <w:tc>
+          <w:tcPr/>
+          <w:p>
+            <w:pPr>
+              <w:rPr>
+                <w:rFonts w:ascii="Times New Roman" w:cs="Times New Roman" w:eastAsia="Times New Roman" w:hAnsi="Times New Roman"/>
+              </w:rPr>
+            </w:pPr>
+            <w:r>
+              <w:rPr>
+                <w:rFonts w:ascii="Times New Roman" w:cs="Times New Roman" w:eastAsia="Times New Roman" w:hAnsi="Times New Roman"/>
+                <w:rtl w:val="0"/>
+              </w:rPr>
+              <w:t xml:space="preserve">5</w:t>
+            </w:r>
+          </w:p>
+        </w:tc>
+      </w:tr>
+      <w:tr>
+        <w:trPr>
+          <w:cantSplit w:val="0"/>
+          <w:trHeight w:val="237.978515625" w:hRule="atLeast"/>
+          <w:tblHeader w:val="0"/>
+        </w:trPr>
+        <w:tc>
+          <w:tcPr/>
+          <w:p>
+            <w:pPr>
+              <w:rPr>
+                <w:rFonts w:ascii="Times New Roman" w:cs="Times New Roman" w:eastAsia="Times New Roman" w:hAnsi="Times New Roman"/>
+              </w:rPr>
+            </w:pPr>
+            <w:r>
+              <w:rPr>
+                <w:rFonts w:ascii="Times New Roman" w:cs="Times New Roman" w:eastAsia="Times New Roman" w:hAnsi="Times New Roman"/>
+                <w:rtl w:val="0"/>
+              </w:rPr>
+              <w:t xml:space="preserve">Media</w:t>
+            </w:r>
+          </w:p>
+        </w:tc>
+        <w:tc>
+          <w:tcPr/>
+          <w:p>
+            <w:pPr>
+              <w:rPr>
+                <w:rFonts w:ascii="Times New Roman" w:cs="Times New Roman" w:eastAsia="Times New Roman" w:hAnsi="Times New Roman"/>
+              </w:rPr>
+            </w:pPr>
+            <w:r>
+              <w:rPr>
+                <w:rFonts w:ascii="Times New Roman" w:cs="Times New Roman" w:eastAsia="Times New Roman" w:hAnsi="Times New Roman"/>
+                <w:rtl w:val="0"/>
+              </w:rPr>
+              <w:t xml:space="preserve">2.11: Almacenamiento de resultados.</w:t>
+            </w:r>
+          </w:p>
+        </w:tc>
+        <w:tc>
+          <w:tcPr>
+            <w:vAlign w:val="center"/>
+          </w:tcPr>
+          <w:p>
+            <w:pPr>
+              <w:rPr>
+                <w:rFonts w:ascii="Times New Roman" w:cs="Times New Roman" w:eastAsia="Times New Roman" w:hAnsi="Times New Roman"/>
+              </w:rPr>
+            </w:pPr>
+            <w:r>
+              <w:rPr>
+                <w:rFonts w:ascii="Times New Roman" w:cs="Times New Roman" w:eastAsia="Times New Roman" w:hAnsi="Times New Roman"/>
+                <w:rtl w:val="0"/>
+              </w:rPr>
+              <w:t xml:space="preserve">Pendiente</w:t>
+            </w:r>
+          </w:p>
+        </w:tc>
+        <w:tc>
+          <w:tcPr/>
+          <w:p>
+            <w:pPr>
+              <w:rPr>
+                <w:rFonts w:ascii="Times New Roman" w:cs="Times New Roman" w:eastAsia="Times New Roman" w:hAnsi="Times New Roman"/>
+              </w:rPr>
+            </w:pPr>
+            <w:r>
+              <w:rPr>
+                <w:rFonts w:ascii="Times New Roman" w:cs="Times New Roman" w:eastAsia="Times New Roman" w:hAnsi="Times New Roman"/>
+                <w:rtl w:val="0"/>
+              </w:rPr>
+              <w:t xml:space="preserve">9</w:t>
+            </w:r>
+          </w:p>
+        </w:tc>
+      </w:tr>
+      <w:tr>
+        <w:trPr>
+          <w:cantSplit w:val="0"/>
+          <w:trHeight w:val="237.978515625" w:hRule="atLeast"/>
+          <w:tblHeader w:val="0"/>
+        </w:trPr>
+        <w:tc>
+          <w:tcPr/>
+          <w:p>
+            <w:pPr>
+              <w:rPr>
+                <w:rFonts w:ascii="Times New Roman" w:cs="Times New Roman" w:eastAsia="Times New Roman" w:hAnsi="Times New Roman"/>
+              </w:rPr>
+            </w:pPr>
+            <w:r>
+              <w:rPr>
+                <w:rFonts w:ascii="Times New Roman" w:cs="Times New Roman" w:eastAsia="Times New Roman" w:hAnsi="Times New Roman"/>
+                <w:rtl w:val="0"/>
+              </w:rPr>
+              <w:t xml:space="preserve">Media</w:t>
+            </w:r>
+          </w:p>
+        </w:tc>
+        <w:tc>
+          <w:tcPr/>
+          <w:p>
+            <w:pPr>
+              <w:rPr>
+                <w:rFonts w:ascii="Times New Roman" w:cs="Times New Roman" w:eastAsia="Times New Roman" w:hAnsi="Times New Roman"/>
+              </w:rPr>
+            </w:pPr>
+            <w:r>
+              <w:rPr>
+                <w:rFonts w:ascii="Times New Roman" w:cs="Times New Roman" w:eastAsia="Times New Roman" w:hAnsi="Times New Roman"/>
+                <w:rtl w:val="0"/>
+              </w:rPr>
+              <w:t xml:space="preserve">2.12: Acceso al histórico de resultados.</w:t>
+            </w:r>
+          </w:p>
+        </w:tc>
+        <w:tc>
+          <w:tcPr>
+            <w:vAlign w:val="center"/>
+          </w:tcPr>
+          <w:p>
+            <w:pPr>
+              <w:rPr>
+                <w:rFonts w:ascii="Times New Roman" w:cs="Times New Roman" w:eastAsia="Times New Roman" w:hAnsi="Times New Roman"/>
+              </w:rPr>
+            </w:pPr>
+            <w:r>
+              <w:rPr>
+                <w:rFonts w:ascii="Times New Roman" w:cs="Times New Roman" w:eastAsia="Times New Roman" w:hAnsi="Times New Roman"/>
+                <w:rtl w:val="0"/>
+              </w:rPr>
+              <w:t xml:space="preserve">Pendiente</w:t>
+            </w:r>
+          </w:p>
+        </w:tc>
+        <w:tc>
+          <w:tcPr/>
+          <w:p>
+            <w:pPr>
+              <w:rPr>
+                <w:rFonts w:ascii="Times New Roman" w:cs="Times New Roman" w:eastAsia="Times New Roman" w:hAnsi="Times New Roman"/>
+              </w:rPr>
+            </w:pPr>
+            <w:r>
+              <w:rPr>
+                <w:rFonts w:ascii="Times New Roman" w:cs="Times New Roman" w:eastAsia="Times New Roman" w:hAnsi="Times New Roman"/>
+                <w:rtl w:val="0"/>
+              </w:rPr>
+              <w:t xml:space="preserve">4</w:t>
             </w:r>
           </w:p>
         </w:tc>
@@ -9287,6 +11122,154 @@
                 <w:rtl w:val="0"/>
               </w:rPr>
               <w:t xml:space="preserve">4</w:t>
+            </w:r>
+          </w:p>
+        </w:tc>
+      </w:tr>
+      <w:tr>
+        <w:trPr>
+          <w:cantSplit w:val="0"/>
+          <w:tblHeader w:val="0"/>
+        </w:trPr>
+        <w:tc>
+          <w:tcPr/>
+          <w:p>
+            <w:pPr>
+              <w:rPr>
+                <w:rFonts w:ascii="Times New Roman" w:cs="Times New Roman" w:eastAsia="Times New Roman" w:hAnsi="Times New Roman"/>
+              </w:rPr>
+            </w:pPr>
+            <w:r>
+              <w:rPr>
+                <w:rtl w:val="0"/>
+              </w:rPr>
+            </w:r>
+          </w:p>
+        </w:tc>
+        <w:tc>
+          <w:tcPr/>
+          <w:p>
+            <w:pPr>
+              <w:rPr>
+                <w:rFonts w:ascii="Times New Roman" w:cs="Times New Roman" w:eastAsia="Times New Roman" w:hAnsi="Times New Roman"/>
+              </w:rPr>
+            </w:pPr>
+            <w:r>
+              <w:rPr>
+                <w:rtl w:val="0"/>
+              </w:rPr>
+            </w:r>
+          </w:p>
+        </w:tc>
+        <w:tc>
+          <w:tcPr>
+            <w:vAlign w:val="center"/>
+          </w:tcPr>
+          <w:p>
+            <w:pPr>
+              <w:rPr>
+                <w:rFonts w:ascii="Times New Roman" w:cs="Times New Roman" w:eastAsia="Times New Roman" w:hAnsi="Times New Roman"/>
+              </w:rPr>
+            </w:pPr>
+            <w:r>
+              <w:rPr>
+                <w:rtl w:val="0"/>
+              </w:rPr>
+            </w:r>
+          </w:p>
+        </w:tc>
+        <w:tc>
+          <w:tcPr/>
+          <w:p>
+            <w:pPr>
+              <w:rPr>
+                <w:rFonts w:ascii="Times New Roman" w:cs="Times New Roman" w:eastAsia="Times New Roman" w:hAnsi="Times New Roman"/>
+              </w:rPr>
+            </w:pPr>
+            <w:r>
+              <w:rPr>
+                <w:rtl w:val="0"/>
+              </w:rPr>
+            </w:r>
+          </w:p>
+        </w:tc>
+      </w:tr>
+      <w:tr>
+        <w:trPr>
+          <w:cantSplit w:val="0"/>
+          <w:tblHeader w:val="0"/>
+        </w:trPr>
+        <w:tc>
+          <w:tcPr/>
+          <w:p>
+            <w:pPr>
+              <w:rPr>
+                <w:rFonts w:ascii="Times New Roman" w:cs="Times New Roman" w:eastAsia="Times New Roman" w:hAnsi="Times New Roman"/>
+              </w:rPr>
+            </w:pPr>
+            <w:r>
+              <w:rPr>
+                <w:rtl w:val="0"/>
+              </w:rPr>
+            </w:r>
+          </w:p>
+          <w:p>
+            <w:pPr>
+              <w:rPr>
+                <w:rFonts w:ascii="Times New Roman" w:cs="Times New Roman" w:eastAsia="Times New Roman" w:hAnsi="Times New Roman"/>
+              </w:rPr>
+            </w:pPr>
+            <w:r>
+              <w:rPr>
+                <w:rtl w:val="0"/>
+              </w:rPr>
+            </w:r>
+          </w:p>
+        </w:tc>
+        <w:tc>
+          <w:tcPr/>
+          <w:p>
+            <w:pPr>
+              <w:rPr>
+                <w:rFonts w:ascii="Times New Roman" w:cs="Times New Roman" w:eastAsia="Times New Roman" w:hAnsi="Times New Roman"/>
+              </w:rPr>
+            </w:pPr>
+            <w:r>
+              <w:rPr>
+                <w:rtl w:val="0"/>
+              </w:rPr>
+            </w:r>
+          </w:p>
+        </w:tc>
+        <w:tc>
+          <w:tcPr>
+            <w:vAlign w:val="center"/>
+          </w:tcPr>
+          <w:p>
+            <w:pPr>
+              <w:rPr>
+                <w:rFonts w:ascii="Times New Roman" w:cs="Times New Roman" w:eastAsia="Times New Roman" w:hAnsi="Times New Roman"/>
+              </w:rPr>
+            </w:pPr>
+            <w:r>
+              <w:rPr>
+                <w:rtl w:val="0"/>
+              </w:rPr>
+            </w:r>
+          </w:p>
+        </w:tc>
+        <w:tc>
+          <w:tcPr/>
+          <w:p>
+            <w:pPr>
+              <w:rPr>
+                <w:rFonts w:ascii="Times New Roman" w:cs="Times New Roman" w:eastAsia="Times New Roman" w:hAnsi="Times New Roman"/>
+              </w:rPr>
+            </w:pPr>
+            <w:r>
+              <w:rPr>
+                <w:rtl w:val="0"/>
+              </w:rPr>
             </w:r>
           </w:p>
         </w:tc>
@@ -10262,6 +12245,92 @@
                 <w:rtl w:val="0"/>
               </w:rPr>
               <w:t xml:space="preserve">Se agregaron Requerimientos no funcionales respecto a la experiencia del usuario.</w:t>
+            </w:r>
+          </w:p>
+        </w:tc>
+      </w:tr>
+      <w:tr>
+        <w:trPr>
+          <w:cantSplit w:val="0"/>
+          <w:tblHeader w:val="0"/>
+        </w:trPr>
+        <w:tc>
+          <w:tcPr/>
+          <w:p>
+            <w:pPr>
+              <w:spacing w:after="160" w:line="259" w:lineRule="auto"/>
+              <w:ind w:left="306" w:hanging="284"/>
+              <w:jc w:val="center"/>
+              <w:rPr>
+                <w:rFonts w:ascii="Times New Roman" w:cs="Times New Roman" w:eastAsia="Times New Roman" w:hAnsi="Times New Roman"/>
+                <w:sz w:val="24"/>
+                <w:szCs w:val="24"/>
+              </w:rPr>
+            </w:pPr>
+            <w:r>
+              <w:rPr>
+                <w:rFonts w:ascii="Times New Roman" w:cs="Times New Roman" w:eastAsia="Times New Roman" w:hAnsi="Times New Roman"/>
+                <w:sz w:val="24"/>
+                <w:szCs w:val="24"/>
+                <w:rtl w:val="0"/>
+              </w:rPr>
+              <w:t xml:space="preserve">3.</w:t>
+            </w:r>
+          </w:p>
+        </w:tc>
+        <w:tc>
+          <w:tcPr/>
+          <w:p>
+            <w:pPr>
+              <w:jc w:val="center"/>
+              <w:rPr>
+                <w:rFonts w:ascii="Times New Roman" w:cs="Times New Roman" w:eastAsia="Times New Roman" w:hAnsi="Times New Roman"/>
+                <w:sz w:val="24"/>
+                <w:szCs w:val="24"/>
+              </w:rPr>
+            </w:pPr>
+            <w:r>
+              <w:rPr>
+                <w:rtl w:val="0"/>
+              </w:rPr>
+            </w:r>
+          </w:p>
+        </w:tc>
+        <w:tc>
+          <w:tcPr/>
+          <w:p>
+            <w:pPr>
+              <w:rPr>
+                <w:rFonts w:ascii="Times New Roman" w:cs="Times New Roman" w:eastAsia="Times New Roman" w:hAnsi="Times New Roman"/>
+                <w:sz w:val="24"/>
+                <w:szCs w:val="24"/>
+              </w:rPr>
+            </w:pPr>
+            <w:r>
+              <w:rPr>
+                <w:rtl w:val="0"/>
+              </w:rPr>
+            </w:r>
+          </w:p>
+        </w:tc>
+        <w:tc>
+          <w:tcPr/>
+          <w:p>
+            <w:pPr>
+              <w:rPr>
+                <w:rFonts w:ascii="Times New Roman" w:cs="Times New Roman" w:eastAsia="Times New Roman" w:hAnsi="Times New Roman"/>
+                <w:sz w:val="24"/>
+                <w:szCs w:val="24"/>
+              </w:rPr>
+            </w:pPr>
+            <w:r>
+              <w:rPr>
+                <w:rFonts w:ascii="Times New Roman" w:cs="Times New Roman" w:eastAsia="Times New Roman" w:hAnsi="Times New Roman"/>
+                <w:sz w:val="24"/>
+                <w:szCs w:val="24"/>
+                <w:rtl w:val="0"/>
+              </w:rPr>
+              <w:t xml:space="preserve">Se agrego historias de usuario por cada requerimiento funcional</w:t>
             </w:r>
           </w:p>
         </w:tc>

</xml_diff>

<commit_message>
Avances Doc E3 E5 E6
</commit_message>
<xml_diff>
--- a/TP2. E3 Backlog del producto detallado.docx
+++ b/TP2. E3 Backlog del producto detallado.docx
@@ -12695,6 +12695,38 @@
         <w:spacing w:after="240" w:before="240" w:line="240" w:lineRule="auto"/>
         <w:rPr>
           <w:rFonts w:ascii="Times New Roman" w:cs="Times New Roman" w:eastAsia="Times New Roman" w:hAnsi="Times New Roman"/>
+          <w:sz w:val="24"/>
+          <w:szCs w:val="24"/>
+        </w:rPr>
+      </w:pPr>
+      <w:r>
+        <w:rPr>
+          <w:rtl w:val="0"/>
+        </w:rPr>
+      </w:r>
+    </w:p>
+    <w:p>
+      <w:pPr>
+        <w:spacing w:after="240" w:before="240" w:line="240" w:lineRule="auto"/>
+        <w:rPr>
+          <w:rFonts w:ascii="Times New Roman" w:cs="Times New Roman" w:eastAsia="Times New Roman" w:hAnsi="Times New Roman"/>
+          <w:b w:val="1"/>
+          <w:sz w:val="24"/>
+          <w:szCs w:val="24"/>
+        </w:rPr>
+      </w:pPr>
+      <w:r>
+        <w:rPr>
+          <w:rtl w:val="0"/>
+        </w:rPr>
+      </w:r>
+    </w:p>
+    <w:p>
+      <w:pPr>
+        <w:spacing w:after="240" w:before="240" w:line="240" w:lineRule="auto"/>
+        <w:rPr>
+          <w:rFonts w:ascii="Times New Roman" w:cs="Times New Roman" w:eastAsia="Times New Roman" w:hAnsi="Times New Roman"/>
+          <w:b w:val="1"/>
           <w:sz w:val="24"/>
           <w:szCs w:val="24"/>
         </w:rPr>
@@ -13253,8 +13285,10 @@
             </w:pPr>
             <w:r>
               <w:rPr>
-                <w:rtl w:val="0"/>
-              </w:rPr>
+                <w:rFonts w:ascii="Times New Roman" w:cs="Times New Roman" w:eastAsia="Times New Roman" w:hAnsi="Times New Roman"/>
+                <w:rtl w:val="0"/>
+              </w:rPr>
+              <w:t xml:space="preserve">3</w:t>
             </w:r>
           </w:p>
         </w:tc>
@@ -13346,8 +13380,10 @@
             </w:pPr>
             <w:r>
               <w:rPr>
-                <w:rtl w:val="0"/>
-              </w:rPr>
+                <w:rFonts w:ascii="Times New Roman" w:cs="Times New Roman" w:eastAsia="Times New Roman" w:hAnsi="Times New Roman"/>
+                <w:rtl w:val="0"/>
+              </w:rPr>
+              <w:t xml:space="preserve">2</w:t>
             </w:r>
           </w:p>
         </w:tc>
@@ -13439,8 +13475,10 @@
             </w:pPr>
             <w:r>
               <w:rPr>
-                <w:rtl w:val="0"/>
-              </w:rPr>
+                <w:rFonts w:ascii="Times New Roman" w:cs="Times New Roman" w:eastAsia="Times New Roman" w:hAnsi="Times New Roman"/>
+                <w:rtl w:val="0"/>
+              </w:rPr>
+              <w:t xml:space="preserve">2</w:t>
             </w:r>
           </w:p>
         </w:tc>
@@ -13532,8 +13570,10 @@
             </w:pPr>
             <w:r>
               <w:rPr>
-                <w:rtl w:val="0"/>
-              </w:rPr>
+                <w:rFonts w:ascii="Times New Roman" w:cs="Times New Roman" w:eastAsia="Times New Roman" w:hAnsi="Times New Roman"/>
+                <w:rtl w:val="0"/>
+              </w:rPr>
+              <w:t xml:space="preserve">4</w:t>
             </w:r>
           </w:p>
         </w:tc>
@@ -13625,8 +13665,10 @@
             </w:pPr>
             <w:r>
               <w:rPr>
-                <w:rtl w:val="0"/>
-              </w:rPr>
+                <w:rFonts w:ascii="Times New Roman" w:cs="Times New Roman" w:eastAsia="Times New Roman" w:hAnsi="Times New Roman"/>
+                <w:rtl w:val="0"/>
+              </w:rPr>
+              <w:t xml:space="preserve">3</w:t>
             </w:r>
           </w:p>
         </w:tc>
@@ -13718,8 +13760,10 @@
             </w:pPr>
             <w:r>
               <w:rPr>
-                <w:rtl w:val="0"/>
-              </w:rPr>
+                <w:rFonts w:ascii="Times New Roman" w:cs="Times New Roman" w:eastAsia="Times New Roman" w:hAnsi="Times New Roman"/>
+                <w:rtl w:val="0"/>
+              </w:rPr>
+              <w:t xml:space="preserve">4</w:t>
             </w:r>
           </w:p>
         </w:tc>
@@ -13811,8 +13855,10 @@
             </w:pPr>
             <w:r>
               <w:rPr>
-                <w:rtl w:val="0"/>
-              </w:rPr>
+                <w:rFonts w:ascii="Times New Roman" w:cs="Times New Roman" w:eastAsia="Times New Roman" w:hAnsi="Times New Roman"/>
+                <w:rtl w:val="0"/>
+              </w:rPr>
+              <w:t xml:space="preserve">4</w:t>
             </w:r>
           </w:p>
         </w:tc>
@@ -13904,8 +13950,10 @@
             </w:pPr>
             <w:r>
               <w:rPr>
-                <w:rtl w:val="0"/>
-              </w:rPr>
+                <w:rFonts w:ascii="Times New Roman" w:cs="Times New Roman" w:eastAsia="Times New Roman" w:hAnsi="Times New Roman"/>
+                <w:rtl w:val="0"/>
+              </w:rPr>
+              <w:t xml:space="preserve">3</w:t>
             </w:r>
           </w:p>
         </w:tc>
@@ -13997,8 +14045,10 @@
             </w:pPr>
             <w:r>
               <w:rPr>
-                <w:rtl w:val="0"/>
-              </w:rPr>
+                <w:rFonts w:ascii="Times New Roman" w:cs="Times New Roman" w:eastAsia="Times New Roman" w:hAnsi="Times New Roman"/>
+                <w:rtl w:val="0"/>
+              </w:rPr>
+              <w:t xml:space="preserve">3</w:t>
             </w:r>
           </w:p>
         </w:tc>
@@ -15091,8 +15141,10 @@
             </w:pPr>
             <w:r>
               <w:rPr>
-                <w:rtl w:val="0"/>
-              </w:rPr>
+                <w:rFonts w:ascii="Times New Roman" w:cs="Times New Roman" w:eastAsia="Times New Roman" w:hAnsi="Times New Roman"/>
+                <w:rtl w:val="0"/>
+              </w:rPr>
+              <w:t xml:space="preserve">Baja</w:t>
             </w:r>
           </w:p>
         </w:tc>
@@ -15184,8 +15236,10 @@
             </w:pPr>
             <w:r>
               <w:rPr>
-                <w:rtl w:val="0"/>
-              </w:rPr>
+                <w:rFonts w:ascii="Times New Roman" w:cs="Times New Roman" w:eastAsia="Times New Roman" w:hAnsi="Times New Roman"/>
+                <w:rtl w:val="0"/>
+              </w:rPr>
+              <w:t xml:space="preserve">Alta</w:t>
             </w:r>
           </w:p>
         </w:tc>
@@ -15277,8 +15331,10 @@
             </w:pPr>
             <w:r>
               <w:rPr>
-                <w:rtl w:val="0"/>
-              </w:rPr>
+                <w:rFonts w:ascii="Times New Roman" w:cs="Times New Roman" w:eastAsia="Times New Roman" w:hAnsi="Times New Roman"/>
+                <w:rtl w:val="0"/>
+              </w:rPr>
+              <w:t xml:space="preserve">Media</w:t>
             </w:r>
           </w:p>
         </w:tc>
@@ -15368,8 +15424,10 @@
             </w:pPr>
             <w:r>
               <w:rPr>
-                <w:rtl w:val="0"/>
-              </w:rPr>
+                <w:rFonts w:ascii="Times New Roman" w:cs="Times New Roman" w:eastAsia="Times New Roman" w:hAnsi="Times New Roman"/>
+                <w:rtl w:val="0"/>
+              </w:rPr>
+              <w:t xml:space="preserve">Media</w:t>
             </w:r>
           </w:p>
           <w:p>
@@ -15471,8 +15529,10 @@
             </w:pPr>
             <w:r>
               <w:rPr>
-                <w:rtl w:val="0"/>
-              </w:rPr>
+                <w:rFonts w:ascii="Times New Roman" w:cs="Times New Roman" w:eastAsia="Times New Roman" w:hAnsi="Times New Roman"/>
+                <w:rtl w:val="0"/>
+              </w:rPr>
+              <w:t xml:space="preserve">Baja</w:t>
             </w:r>
           </w:p>
         </w:tc>
@@ -15562,8 +15622,10 @@
             </w:pPr>
             <w:r>
               <w:rPr>
-                <w:rtl w:val="0"/>
-              </w:rPr>
+                <w:rFonts w:ascii="Times New Roman" w:cs="Times New Roman" w:eastAsia="Times New Roman" w:hAnsi="Times New Roman"/>
+                <w:rtl w:val="0"/>
+              </w:rPr>
+              <w:t xml:space="preserve">Baja</w:t>
             </w:r>
           </w:p>
         </w:tc>
@@ -15654,8 +15716,10 @@
             </w:pPr>
             <w:r>
               <w:rPr>
-                <w:rtl w:val="0"/>
-              </w:rPr>
+                <w:rFonts w:ascii="Times New Roman" w:cs="Times New Roman" w:eastAsia="Times New Roman" w:hAnsi="Times New Roman"/>
+                <w:rtl w:val="0"/>
+              </w:rPr>
+              <w:t xml:space="preserve">Media</w:t>
             </w:r>
           </w:p>
         </w:tc>
@@ -15745,8 +15809,10 @@
             </w:pPr>
             <w:r>
               <w:rPr>
-                <w:rtl w:val="0"/>
-              </w:rPr>
+                <w:rFonts w:ascii="Times New Roman" w:cs="Times New Roman" w:eastAsia="Times New Roman" w:hAnsi="Times New Roman"/>
+                <w:rtl w:val="0"/>
+              </w:rPr>
+              <w:t xml:space="preserve">Media</w:t>
             </w:r>
           </w:p>
         </w:tc>
@@ -15836,8 +15902,10 @@
             </w:pPr>
             <w:r>
               <w:rPr>
-                <w:rtl w:val="0"/>
-              </w:rPr>
+                <w:rFonts w:ascii="Times New Roman" w:cs="Times New Roman" w:eastAsia="Times New Roman" w:hAnsi="Times New Roman"/>
+                <w:rtl w:val="0"/>
+              </w:rPr>
+              <w:t xml:space="preserve">Alta</w:t>
             </w:r>
           </w:p>
         </w:tc>
@@ -16380,6 +16448,7 @@
       <w:tr>
         <w:trPr>
           <w:cantSplit w:val="0"/>
+          <w:trHeight w:val="490.95703125" w:hRule="atLeast"/>
           <w:tblHeader w:val="0"/>
         </w:trPr>
         <w:tc>
@@ -16428,7 +16497,7 @@
                 <w:rFonts w:ascii="Times New Roman" w:cs="Times New Roman" w:eastAsia="Times New Roman" w:hAnsi="Times New Roman"/>
                 <w:rtl w:val="0"/>
               </w:rPr>
-              <w:t xml:space="preserve">4.6: Interactividad en gráficos del dashboard</w:t>
+              <w:t xml:space="preserve">4.6: Interactividad en gráficos del dashboard.</w:t>
             </w:r>
           </w:p>
         </w:tc>
@@ -16523,7 +16592,7 @@
                 <w:rFonts w:ascii="Times New Roman" w:cs="Times New Roman" w:eastAsia="Times New Roman" w:hAnsi="Times New Roman"/>
                 <w:rtl w:val="0"/>
               </w:rPr>
-              <w:t xml:space="preserve">5.1: Crear alumno</w:t>
+              <w:t xml:space="preserve">5.1: Listado de alumnos.</w:t>
             </w:r>
           </w:p>
         </w:tc>
@@ -16618,7 +16687,7 @@
                 <w:rFonts w:ascii="Times New Roman" w:cs="Times New Roman" w:eastAsia="Times New Roman" w:hAnsi="Times New Roman"/>
                 <w:rtl w:val="0"/>
               </w:rPr>
-              <w:t xml:space="preserve">5.2: Editar información de alumno</w:t>
+              <w:t xml:space="preserve">5.2: Visualización de alumnos registrados.</w:t>
             </w:r>
           </w:p>
         </w:tc>
@@ -16655,7 +16724,7 @@
                 <w:rFonts w:ascii="Times New Roman" w:cs="Times New Roman" w:eastAsia="Times New Roman" w:hAnsi="Times New Roman"/>
                 <w:rtl w:val="0"/>
               </w:rPr>
-              <w:t xml:space="preserve">2</w:t>
+              <w:t xml:space="preserve">4</w:t>
             </w:r>
           </w:p>
         </w:tc>
@@ -16713,7 +16782,7 @@
                 <w:rFonts w:ascii="Times New Roman" w:cs="Times New Roman" w:eastAsia="Times New Roman" w:hAnsi="Times New Roman"/>
                 <w:rtl w:val="0"/>
               </w:rPr>
-              <w:t xml:space="preserve">5.3: Eliminar alumno</w:t>
+              <w:t xml:space="preserve">5.3: Registrar nuevos alumnos.</w:t>
             </w:r>
           </w:p>
         </w:tc>
@@ -16750,7 +16819,7 @@
                 <w:rFonts w:ascii="Times New Roman" w:cs="Times New Roman" w:eastAsia="Times New Roman" w:hAnsi="Times New Roman"/>
                 <w:rtl w:val="0"/>
               </w:rPr>
-              <w:t xml:space="preserve">2</w:t>
+              <w:t xml:space="preserve">5</w:t>
             </w:r>
           </w:p>
         </w:tc>
@@ -16806,7 +16875,7 @@
                 <w:rFonts w:ascii="Times New Roman" w:cs="Times New Roman" w:eastAsia="Times New Roman" w:hAnsi="Times New Roman"/>
                 <w:rtl w:val="0"/>
               </w:rPr>
-              <w:t xml:space="preserve">5.4: </w:t>
+              <w:t xml:space="preserve">5.4: Edición de datos del alumno.</w:t>
             </w:r>
           </w:p>
         </w:tc>
@@ -16822,8 +16891,10 @@
             </w:pPr>
             <w:r>
               <w:rPr>
-                <w:rtl w:val="0"/>
-              </w:rPr>
+                <w:rFonts w:ascii="Times New Roman" w:cs="Times New Roman" w:eastAsia="Times New Roman" w:hAnsi="Times New Roman"/>
+                <w:rtl w:val="0"/>
+              </w:rPr>
+              <w:t xml:space="preserve">Pendiente</w:t>
             </w:r>
           </w:p>
         </w:tc>
@@ -16838,8 +16909,10 @@
             </w:pPr>
             <w:r>
               <w:rPr>
-                <w:rtl w:val="0"/>
-              </w:rPr>
+                <w:rFonts w:ascii="Times New Roman" w:cs="Times New Roman" w:eastAsia="Times New Roman" w:hAnsi="Times New Roman"/>
+                <w:rtl w:val="0"/>
+              </w:rPr>
+              <w:t xml:space="preserve">5</w:t>
             </w:r>
           </w:p>
         </w:tc>
@@ -16895,7 +16968,7 @@
                 <w:rFonts w:ascii="Times New Roman" w:cs="Times New Roman" w:eastAsia="Times New Roman" w:hAnsi="Times New Roman"/>
                 <w:rtl w:val="0"/>
               </w:rPr>
-              <w:t xml:space="preserve">5.5: </w:t>
+              <w:t xml:space="preserve">5.5: Búsqueda de alumnos por nombre.</w:t>
             </w:r>
           </w:p>
         </w:tc>
@@ -16911,8 +16984,10 @@
             </w:pPr>
             <w:r>
               <w:rPr>
-                <w:rtl w:val="0"/>
-              </w:rPr>
+                <w:rFonts w:ascii="Times New Roman" w:cs="Times New Roman" w:eastAsia="Times New Roman" w:hAnsi="Times New Roman"/>
+                <w:rtl w:val="0"/>
+              </w:rPr>
+              <w:t xml:space="preserve">Pendiente</w:t>
             </w:r>
           </w:p>
         </w:tc>
@@ -16927,8 +17002,10 @@
             </w:pPr>
             <w:r>
               <w:rPr>
-                <w:rtl w:val="0"/>
-              </w:rPr>
+                <w:rFonts w:ascii="Times New Roman" w:cs="Times New Roman" w:eastAsia="Times New Roman" w:hAnsi="Times New Roman"/>
+                <w:rtl w:val="0"/>
+              </w:rPr>
+              <w:t xml:space="preserve">3</w:t>
             </w:r>
           </w:p>
         </w:tc>
@@ -16984,7 +17061,7 @@
                 <w:rFonts w:ascii="Times New Roman" w:cs="Times New Roman" w:eastAsia="Times New Roman" w:hAnsi="Times New Roman"/>
                 <w:rtl w:val="0"/>
               </w:rPr>
-              <w:t xml:space="preserve">5.6: </w:t>
+              <w:t xml:space="preserve">5.6: Código para cada alumno.</w:t>
             </w:r>
           </w:p>
         </w:tc>
@@ -17000,8 +17077,10 @@
             </w:pPr>
             <w:r>
               <w:rPr>
-                <w:rtl w:val="0"/>
-              </w:rPr>
+                <w:rFonts w:ascii="Times New Roman" w:cs="Times New Roman" w:eastAsia="Times New Roman" w:hAnsi="Times New Roman"/>
+                <w:rtl w:val="0"/>
+              </w:rPr>
+              <w:t xml:space="preserve">Pendiente</w:t>
             </w:r>
           </w:p>
         </w:tc>
@@ -17016,8 +17095,10 @@
             </w:pPr>
             <w:r>
               <w:rPr>
-                <w:rtl w:val="0"/>
-              </w:rPr>
+                <w:rFonts w:ascii="Times New Roman" w:cs="Times New Roman" w:eastAsia="Times New Roman" w:hAnsi="Times New Roman"/>
+                <w:rtl w:val="0"/>
+              </w:rPr>
+              <w:t xml:space="preserve">3</w:t>
             </w:r>
           </w:p>
         </w:tc>
@@ -17073,7 +17154,7 @@
                 <w:rFonts w:ascii="Times New Roman" w:cs="Times New Roman" w:eastAsia="Times New Roman" w:hAnsi="Times New Roman"/>
                 <w:rtl w:val="0"/>
               </w:rPr>
-              <w:t xml:space="preserve">5.7: </w:t>
+              <w:t xml:space="preserve">5.7: Confirmación para eliminar alumnos.</w:t>
             </w:r>
           </w:p>
         </w:tc>
@@ -17089,8 +17170,10 @@
             </w:pPr>
             <w:r>
               <w:rPr>
-                <w:rtl w:val="0"/>
-              </w:rPr>
+                <w:rFonts w:ascii="Times New Roman" w:cs="Times New Roman" w:eastAsia="Times New Roman" w:hAnsi="Times New Roman"/>
+                <w:rtl w:val="0"/>
+              </w:rPr>
+              <w:t xml:space="preserve">Pendiente</w:t>
             </w:r>
           </w:p>
         </w:tc>
@@ -17105,8 +17188,10 @@
             </w:pPr>
             <w:r>
               <w:rPr>
-                <w:rtl w:val="0"/>
-              </w:rPr>
+                <w:rFonts w:ascii="Times New Roman" w:cs="Times New Roman" w:eastAsia="Times New Roman" w:hAnsi="Times New Roman"/>
+                <w:rtl w:val="0"/>
+              </w:rPr>
+              <w:t xml:space="preserve">2</w:t>
             </w:r>
           </w:p>
         </w:tc>
@@ -17162,7 +17247,7 @@
                 <w:rFonts w:ascii="Times New Roman" w:cs="Times New Roman" w:eastAsia="Times New Roman" w:hAnsi="Times New Roman"/>
                 <w:rtl w:val="0"/>
               </w:rPr>
-              <w:t xml:space="preserve">5.8: </w:t>
+              <w:t xml:space="preserve">5.8: Eliminaciones definitivas.</w:t>
             </w:r>
           </w:p>
         </w:tc>
@@ -17194,8 +17279,10 @@
             </w:pPr>
             <w:r>
               <w:rPr>
-                <w:rtl w:val="0"/>
-              </w:rPr>
+                <w:rFonts w:ascii="Times New Roman" w:cs="Times New Roman" w:eastAsia="Times New Roman" w:hAnsi="Times New Roman"/>
+                <w:rtl w:val="0"/>
+              </w:rPr>
+              <w:t xml:space="preserve">4</w:t>
             </w:r>
           </w:p>
         </w:tc>
@@ -17216,8 +17303,10 @@
             </w:pPr>
             <w:r>
               <w:rPr>
-                <w:rtl w:val="0"/>
-              </w:rPr>
+                <w:rFonts w:ascii="Times New Roman" w:cs="Times New Roman" w:eastAsia="Times New Roman" w:hAnsi="Times New Roman"/>
+                <w:rtl w:val="0"/>
+              </w:rPr>
+              <w:t xml:space="preserve">47</w:t>
             </w:r>
           </w:p>
         </w:tc>
@@ -17309,8 +17398,10 @@
             </w:pPr>
             <w:r>
               <w:rPr>
-                <w:rtl w:val="0"/>
-              </w:rPr>
+                <w:rFonts w:ascii="Times New Roman" w:cs="Times New Roman" w:eastAsia="Times New Roman" w:hAnsi="Times New Roman"/>
+                <w:rtl w:val="0"/>
+              </w:rPr>
+              <w:t xml:space="preserve">48</w:t>
             </w:r>
           </w:p>
         </w:tc>
@@ -17402,8 +17493,10 @@
             </w:pPr>
             <w:r>
               <w:rPr>
-                <w:rtl w:val="0"/>
-              </w:rPr>
+                <w:rFonts w:ascii="Times New Roman" w:cs="Times New Roman" w:eastAsia="Times New Roman" w:hAnsi="Times New Roman"/>
+                <w:rtl w:val="0"/>
+              </w:rPr>
+              <w:t xml:space="preserve">49</w:t>
             </w:r>
           </w:p>
         </w:tc>
@@ -17495,8 +17588,10 @@
             </w:pPr>
             <w:r>
               <w:rPr>
-                <w:rtl w:val="0"/>
-              </w:rPr>
+                <w:rFonts w:ascii="Times New Roman" w:cs="Times New Roman" w:eastAsia="Times New Roman" w:hAnsi="Times New Roman"/>
+                <w:rtl w:val="0"/>
+              </w:rPr>
+              <w:t xml:space="preserve">50</w:t>
             </w:r>
           </w:p>
         </w:tc>
@@ -17588,8 +17683,10 @@
             </w:pPr>
             <w:r>
               <w:rPr>
-                <w:rtl w:val="0"/>
-              </w:rPr>
+                <w:rFonts w:ascii="Times New Roman" w:cs="Times New Roman" w:eastAsia="Times New Roman" w:hAnsi="Times New Roman"/>
+                <w:rtl w:val="0"/>
+              </w:rPr>
+              <w:t xml:space="preserve">51</w:t>
             </w:r>
           </w:p>
         </w:tc>
@@ -17681,8 +17778,10 @@
             </w:pPr>
             <w:r>
               <w:rPr>
-                <w:rtl w:val="0"/>
-              </w:rPr>
+                <w:rFonts w:ascii="Times New Roman" w:cs="Times New Roman" w:eastAsia="Times New Roman" w:hAnsi="Times New Roman"/>
+                <w:rtl w:val="0"/>
+              </w:rPr>
+              <w:t xml:space="preserve">52</w:t>
             </w:r>
           </w:p>
         </w:tc>

</xml_diff>